<commit_message>
Fixed the recommended changes for 2, 3, 4, 5, and 7.
</commit_message>
<xml_diff>
--- a/OOP.docx
+++ b/OOP.docx
@@ -13,13 +13,1493 @@
         <mc:AlternateContent>
           <mc:Choice Requires="wps">
             <w:drawing>
-              <wp:anchor distT="0" distB="0" distL="114300" distR="114300" simplePos="0" relativeHeight="251673600" behindDoc="0" locked="0" layoutInCell="1" allowOverlap="1" wp14:anchorId="730A263F" wp14:editId="676A4708">
+              <wp:anchor distT="0" distB="0" distL="114300" distR="114300" simplePos="0" relativeHeight="251716608" behindDoc="0" locked="0" layoutInCell="1" allowOverlap="1" wp14:anchorId="5BC0238B" wp14:editId="13983BEF">
+                <wp:simplePos x="0" y="0"/>
+                <wp:positionH relativeFrom="column">
+                  <wp:posOffset>4781550</wp:posOffset>
+                </wp:positionH>
+                <wp:positionV relativeFrom="paragraph">
+                  <wp:posOffset>5981700</wp:posOffset>
+                </wp:positionV>
+                <wp:extent cx="295275" cy="428625"/>
+                <wp:effectExtent l="38100" t="38100" r="28575" b="28575"/>
+                <wp:wrapNone/>
+                <wp:docPr id="10" name="Straight Arrow Connector 10"/>
+                <wp:cNvGraphicFramePr/>
+                <a:graphic xmlns:a="http://schemas.openxmlformats.org/drawingml/2006/main">
+                  <a:graphicData uri="http://schemas.microsoft.com/office/word/2010/wordprocessingShape">
+                    <wps:wsp>
+                      <wps:cNvCnPr/>
+                      <wps:spPr>
+                        <a:xfrm flipH="1" flipV="1">
+                          <a:off x="0" y="0"/>
+                          <a:ext cx="295275" cy="428625"/>
+                        </a:xfrm>
+                        <a:prstGeom prst="straightConnector1">
+                          <a:avLst/>
+                        </a:prstGeom>
+                        <a:ln>
+                          <a:tailEnd type="triangle"/>
+                        </a:ln>
+                      </wps:spPr>
+                      <wps:style>
+                        <a:lnRef idx="1">
+                          <a:schemeClr val="dk1"/>
+                        </a:lnRef>
+                        <a:fillRef idx="0">
+                          <a:schemeClr val="dk1"/>
+                        </a:fillRef>
+                        <a:effectRef idx="0">
+                          <a:schemeClr val="dk1"/>
+                        </a:effectRef>
+                        <a:fontRef idx="minor">
+                          <a:schemeClr val="tx1"/>
+                        </a:fontRef>
+                      </wps:style>
+                      <wps:bodyPr/>
+                    </wps:wsp>
+                  </a:graphicData>
+                </a:graphic>
+              </wp:anchor>
+            </w:drawing>
+          </mc:Choice>
+          <mc:Fallback>
+            <w:pict>
+              <v:shapetype w14:anchorId="3FEF4DEB" id="_x0000_t32" coordsize="21600,21600" o:spt="32" o:oned="t" path="m,l21600,21600e" filled="f">
+                <v:path arrowok="t" fillok="f" o:connecttype="none"/>
+                <o:lock v:ext="edit" shapetype="t"/>
+              </v:shapetype>
+              <v:shape id="Straight Arrow Connector 10" o:spid="_x0000_s1026" type="#_x0000_t32" style="position:absolute;margin-left:376.5pt;margin-top:471pt;width:23.25pt;height:33.75pt;flip:x y;z-index:251716608;visibility:visible;mso-wrap-style:square;mso-wrap-distance-left:9pt;mso-wrap-distance-top:0;mso-wrap-distance-right:9pt;mso-wrap-distance-bottom:0;mso-position-horizontal:absolute;mso-position-horizontal-relative:text;mso-position-vertical:absolute;mso-position-vertical-relative:text" o:gfxdata="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" strokecolor="black [3200]" strokeweight=".5pt">
+                <v:stroke endarrow="block" joinstyle="miter"/>
+              </v:shape>
+            </w:pict>
+          </mc:Fallback>
+        </mc:AlternateContent>
+      </w:r>
+      <w:r>
+        <w:rPr>
+          <w:noProof/>
+        </w:rPr>
+        <mc:AlternateContent>
+          <mc:Choice Requires="wps">
+            <w:drawing>
+              <wp:anchor distT="0" distB="0" distL="114300" distR="114300" simplePos="0" relativeHeight="251710464" behindDoc="0" locked="0" layoutInCell="1" allowOverlap="1" wp14:anchorId="092771B3" wp14:editId="3E81F426">
                 <wp:simplePos x="0" y="0"/>
                 <wp:positionH relativeFrom="page">
                   <wp:align>right</wp:align>
                 </wp:positionH>
                 <wp:positionV relativeFrom="paragraph">
-                  <wp:posOffset>6353175</wp:posOffset>
+                  <wp:posOffset>6391275</wp:posOffset>
+                </wp:positionV>
+                <wp:extent cx="1647825" cy="914400"/>
+                <wp:effectExtent l="152400" t="152400" r="180975" b="171450"/>
+                <wp:wrapNone/>
+                <wp:docPr id="5" name="Rectangle: Rounded Corners 5"/>
+                <wp:cNvGraphicFramePr/>
+                <a:graphic xmlns:a="http://schemas.openxmlformats.org/drawingml/2006/main">
+                  <a:graphicData uri="http://schemas.microsoft.com/office/word/2010/wordprocessingShape">
+                    <wps:wsp>
+                      <wps:cNvSpPr/>
+                      <wps:spPr>
+                        <a:xfrm>
+                          <a:off x="0" y="0"/>
+                          <a:ext cx="1647825" cy="914400"/>
+                        </a:xfrm>
+                        <a:prstGeom prst="roundRect">
+                          <a:avLst/>
+                        </a:prstGeom>
+                        <a:solidFill>
+                          <a:sysClr val="window" lastClr="FFFFFF"/>
+                        </a:solidFill>
+                        <a:ln w="12700" cap="flat" cmpd="sng" algn="ctr">
+                          <a:solidFill>
+                            <a:srgbClr val="70AD47"/>
+                          </a:solidFill>
+                          <a:prstDash val="solid"/>
+                          <a:miter lim="800000"/>
+                        </a:ln>
+                        <a:effectLst>
+                          <a:glow rad="139700">
+                            <a:schemeClr val="accent3">
+                              <a:satMod val="175000"/>
+                              <a:alpha val="40000"/>
+                            </a:schemeClr>
+                          </a:glow>
+                        </a:effectLst>
+                      </wps:spPr>
+                      <wps:txbx>
+                        <w:txbxContent>
+                          <w:p>
+                            <w:pPr>
+                              <w:pStyle w:val="NoSpacing"/>
+                              <w:jc w:val="center"/>
+                              <w:rPr>
+                                <w:sz w:val="20"/>
+                                <w:szCs w:val="20"/>
+                              </w:rPr>
+                            </w:pPr>
+                            <w:proofErr w:type="spellStart"/>
+                            <w:r>
+                              <w:rPr>
+                                <w:b/>
+                                <w:sz w:val="20"/>
+                                <w:szCs w:val="20"/>
+                                <w:u w:val="single"/>
+                              </w:rPr>
+                              <w:t>IGoesFishing</w:t>
+                            </w:r>
+                            <w:proofErr w:type="spellEnd"/>
+                            <w:r>
+                              <w:rPr>
+                                <w:b/>
+                                <w:sz w:val="20"/>
+                                <w:szCs w:val="20"/>
+                                <w:u w:val="single"/>
+                              </w:rPr>
+                              <w:t xml:space="preserve"> </w:t>
+                            </w:r>
+                            <w:r>
+                              <w:rPr>
+                                <w:b/>
+                                <w:sz w:val="20"/>
+                                <w:szCs w:val="20"/>
+                                <w:u w:val="single"/>
+                              </w:rPr>
+                              <w:t>&lt;interface&gt;</w:t>
+                            </w:r>
+                          </w:p>
+                          <w:p>
+                            <w:pPr>
+                              <w:pStyle w:val="NoSpacing"/>
+                              <w:rPr>
+                                <w:sz w:val="20"/>
+                                <w:szCs w:val="20"/>
+                              </w:rPr>
+                            </w:pPr>
+                          </w:p>
+                          <w:p>
+                            <w:pPr>
+                              <w:pStyle w:val="NoSpacing"/>
+                              <w:jc w:val="center"/>
+                              <w:rPr>
+                                <w:b/>
+                                <w:sz w:val="20"/>
+                                <w:szCs w:val="20"/>
+                              </w:rPr>
+                            </w:pPr>
+                            <w:r>
+                              <w:rPr>
+                                <w:b/>
+                                <w:sz w:val="20"/>
+                                <w:szCs w:val="20"/>
+                              </w:rPr>
+                              <w:t>METHODS</w:t>
+                            </w:r>
+                          </w:p>
+                          <w:p>
+                            <w:pPr>
+                              <w:pStyle w:val="NoSpacing"/>
+                              <w:rPr>
+                                <w:sz w:val="20"/>
+                                <w:szCs w:val="20"/>
+                              </w:rPr>
+                            </w:pPr>
+                            <w:proofErr w:type="spellStart"/>
+                            <w:proofErr w:type="gramStart"/>
+                            <w:r>
+                              <w:rPr>
+                                <w:sz w:val="20"/>
+                                <w:szCs w:val="20"/>
+                              </w:rPr>
+                              <w:t>GoesFishing</w:t>
+                            </w:r>
+                            <w:proofErr w:type="spellEnd"/>
+                            <w:r>
+                              <w:rPr>
+                                <w:sz w:val="20"/>
+                                <w:szCs w:val="20"/>
+                              </w:rPr>
+                              <w:t>(</w:t>
+                            </w:r>
+                            <w:proofErr w:type="gramEnd"/>
+                            <w:r>
+                              <w:rPr>
+                                <w:sz w:val="20"/>
+                                <w:szCs w:val="20"/>
+                              </w:rPr>
+                              <w:t>)</w:t>
+                            </w:r>
+                          </w:p>
+                          <w:p>
+                            <w:pPr>
+                              <w:jc w:val="center"/>
+                            </w:pPr>
+                          </w:p>
+                        </w:txbxContent>
+                      </wps:txbx>
+                      <wps:bodyPr rot="0" spcFirstLastPara="0" vertOverflow="overflow" horzOverflow="overflow" vert="horz" wrap="square" lIns="91440" tIns="45720" rIns="91440" bIns="45720" numCol="1" spcCol="0" rtlCol="0" fromWordArt="0" anchor="ctr" anchorCtr="0" forceAA="0" compatLnSpc="1">
+                        <a:prstTxWarp prst="textNoShape">
+                          <a:avLst/>
+                        </a:prstTxWarp>
+                        <a:noAutofit/>
+                      </wps:bodyPr>
+                    </wps:wsp>
+                  </a:graphicData>
+                </a:graphic>
+                <wp14:sizeRelH relativeFrom="margin">
+                  <wp14:pctWidth>0</wp14:pctWidth>
+                </wp14:sizeRelH>
+                <wp14:sizeRelV relativeFrom="margin">
+                  <wp14:pctHeight>0</wp14:pctHeight>
+                </wp14:sizeRelV>
+              </wp:anchor>
+            </w:drawing>
+          </mc:Choice>
+          <mc:Fallback>
+            <w:pict>
+              <v:roundrect w14:anchorId="092771B3" id="Rectangle: Rounded Corners 5" o:spid="_x0000_s1026" style="position:absolute;left:0;text-align:left;margin-left:78.55pt;margin-top:503.25pt;width:129.75pt;height:1in;z-index:251710464;visibility:visible;mso-wrap-style:square;mso-width-percent:0;mso-height-percent:0;mso-wrap-distance-left:9pt;mso-wrap-distance-top:0;mso-wrap-distance-right:9pt;mso-wrap-distance-bottom:0;mso-position-horizontal:right;mso-position-horizontal-relative:page;mso-position-vertical:absolute;mso-position-vertical-relative:text;mso-width-percent:0;mso-height-percent:0;mso-width-relative:margin;mso-height-relative:margin;v-text-anchor:middle" arcsize="10923f" o:gfxdata="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" fillcolor="window" strokecolor="#70ad47" strokeweight="1pt">
+                <v:stroke joinstyle="miter"/>
+                <v:textbox>
+                  <w:txbxContent>
+                    <w:p>
+                      <w:pPr>
+                        <w:pStyle w:val="NoSpacing"/>
+                        <w:jc w:val="center"/>
+                        <w:rPr>
+                          <w:sz w:val="20"/>
+                          <w:szCs w:val="20"/>
+                        </w:rPr>
+                      </w:pPr>
+                      <w:proofErr w:type="spellStart"/>
+                      <w:r>
+                        <w:rPr>
+                          <w:b/>
+                          <w:sz w:val="20"/>
+                          <w:szCs w:val="20"/>
+                          <w:u w:val="single"/>
+                        </w:rPr>
+                        <w:t>IGoesFishing</w:t>
+                      </w:r>
+                      <w:proofErr w:type="spellEnd"/>
+                      <w:r>
+                        <w:rPr>
+                          <w:b/>
+                          <w:sz w:val="20"/>
+                          <w:szCs w:val="20"/>
+                          <w:u w:val="single"/>
+                        </w:rPr>
+                        <w:t xml:space="preserve"> </w:t>
+                      </w:r>
+                      <w:r>
+                        <w:rPr>
+                          <w:b/>
+                          <w:sz w:val="20"/>
+                          <w:szCs w:val="20"/>
+                          <w:u w:val="single"/>
+                        </w:rPr>
+                        <w:t>&lt;interface&gt;</w:t>
+                      </w:r>
+                    </w:p>
+                    <w:p>
+                      <w:pPr>
+                        <w:pStyle w:val="NoSpacing"/>
+                        <w:rPr>
+                          <w:sz w:val="20"/>
+                          <w:szCs w:val="20"/>
+                        </w:rPr>
+                      </w:pPr>
+                    </w:p>
+                    <w:p>
+                      <w:pPr>
+                        <w:pStyle w:val="NoSpacing"/>
+                        <w:jc w:val="center"/>
+                        <w:rPr>
+                          <w:b/>
+                          <w:sz w:val="20"/>
+                          <w:szCs w:val="20"/>
+                        </w:rPr>
+                      </w:pPr>
+                      <w:r>
+                        <w:rPr>
+                          <w:b/>
+                          <w:sz w:val="20"/>
+                          <w:szCs w:val="20"/>
+                        </w:rPr>
+                        <w:t>METHODS</w:t>
+                      </w:r>
+                    </w:p>
+                    <w:p>
+                      <w:pPr>
+                        <w:pStyle w:val="NoSpacing"/>
+                        <w:rPr>
+                          <w:sz w:val="20"/>
+                          <w:szCs w:val="20"/>
+                        </w:rPr>
+                      </w:pPr>
+                      <w:proofErr w:type="spellStart"/>
+                      <w:proofErr w:type="gramStart"/>
+                      <w:r>
+                        <w:rPr>
+                          <w:sz w:val="20"/>
+                          <w:szCs w:val="20"/>
+                        </w:rPr>
+                        <w:t>GoesFishing</w:t>
+                      </w:r>
+                      <w:proofErr w:type="spellEnd"/>
+                      <w:r>
+                        <w:rPr>
+                          <w:sz w:val="20"/>
+                          <w:szCs w:val="20"/>
+                        </w:rPr>
+                        <w:t>(</w:t>
+                      </w:r>
+                      <w:proofErr w:type="gramEnd"/>
+                      <w:r>
+                        <w:rPr>
+                          <w:sz w:val="20"/>
+                          <w:szCs w:val="20"/>
+                        </w:rPr>
+                        <w:t>)</w:t>
+                      </w:r>
+                    </w:p>
+                    <w:p>
+                      <w:pPr>
+                        <w:jc w:val="center"/>
+                      </w:pPr>
+                    </w:p>
+                  </w:txbxContent>
+                </v:textbox>
+                <w10:wrap anchorx="page"/>
+              </v:roundrect>
+            </w:pict>
+          </mc:Fallback>
+        </mc:AlternateContent>
+      </w:r>
+      <w:r>
+        <w:rPr>
+          <w:noProof/>
+        </w:rPr>
+        <mc:AlternateContent>
+          <mc:Choice Requires="wps">
+            <w:drawing>
+              <wp:anchor distT="0" distB="0" distL="114300" distR="114300" simplePos="0" relativeHeight="251715584" behindDoc="0" locked="0" layoutInCell="1" allowOverlap="1" wp14:anchorId="7543A023" wp14:editId="7981E3C5">
+                <wp:simplePos x="0" y="0"/>
+                <wp:positionH relativeFrom="column">
+                  <wp:posOffset>4724400</wp:posOffset>
+                </wp:positionH>
+                <wp:positionV relativeFrom="paragraph">
+                  <wp:posOffset>7734300</wp:posOffset>
+                </wp:positionV>
+                <wp:extent cx="266700" cy="9525"/>
+                <wp:effectExtent l="19050" t="57150" r="0" b="85725"/>
+                <wp:wrapNone/>
+                <wp:docPr id="9" name="Straight Arrow Connector 9"/>
+                <wp:cNvGraphicFramePr/>
+                <a:graphic xmlns:a="http://schemas.openxmlformats.org/drawingml/2006/main">
+                  <a:graphicData uri="http://schemas.microsoft.com/office/word/2010/wordprocessingShape">
+                    <wps:wsp>
+                      <wps:cNvCnPr/>
+                      <wps:spPr>
+                        <a:xfrm flipH="1">
+                          <a:off x="0" y="0"/>
+                          <a:ext cx="266700" cy="9525"/>
+                        </a:xfrm>
+                        <a:prstGeom prst="straightConnector1">
+                          <a:avLst/>
+                        </a:prstGeom>
+                        <a:ln>
+                          <a:tailEnd type="triangle"/>
+                        </a:ln>
+                      </wps:spPr>
+                      <wps:style>
+                        <a:lnRef idx="1">
+                          <a:schemeClr val="dk1"/>
+                        </a:lnRef>
+                        <a:fillRef idx="0">
+                          <a:schemeClr val="dk1"/>
+                        </a:fillRef>
+                        <a:effectRef idx="0">
+                          <a:schemeClr val="dk1"/>
+                        </a:effectRef>
+                        <a:fontRef idx="minor">
+                          <a:schemeClr val="tx1"/>
+                        </a:fontRef>
+                      </wps:style>
+                      <wps:bodyPr/>
+                    </wps:wsp>
+                  </a:graphicData>
+                </a:graphic>
+              </wp:anchor>
+            </w:drawing>
+          </mc:Choice>
+          <mc:Fallback>
+            <w:pict>
+              <v:shape w14:anchorId="1903C8B5" id="Straight Arrow Connector 9" o:spid="_x0000_s1026" type="#_x0000_t32" style="position:absolute;margin-left:372pt;margin-top:609pt;width:21pt;height:.75pt;flip:x;z-index:251715584;visibility:visible;mso-wrap-style:square;mso-wrap-distance-left:9pt;mso-wrap-distance-top:0;mso-wrap-distance-right:9pt;mso-wrap-distance-bottom:0;mso-position-horizontal:absolute;mso-position-horizontal-relative:text;mso-position-vertical:absolute;mso-position-vertical-relative:text" o:gfxdata="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" strokecolor="black [3200]" strokeweight=".5pt">
+                <v:stroke endarrow="block" joinstyle="miter"/>
+              </v:shape>
+            </w:pict>
+          </mc:Fallback>
+        </mc:AlternateContent>
+      </w:r>
+      <w:r>
+        <w:rPr>
+          <w:noProof/>
+        </w:rPr>
+        <mc:AlternateContent>
+          <mc:Choice Requires="wps">
+            <w:drawing>
+              <wp:anchor distT="0" distB="0" distL="114300" distR="114300" simplePos="0" relativeHeight="251712512" behindDoc="0" locked="0" layoutInCell="1" allowOverlap="1" wp14:anchorId="1C18B557" wp14:editId="37C534DB">
+                <wp:simplePos x="0" y="0"/>
+                <wp:positionH relativeFrom="margin">
+                  <wp:posOffset>5000625</wp:posOffset>
+                </wp:positionH>
+                <wp:positionV relativeFrom="paragraph">
+                  <wp:posOffset>7372350</wp:posOffset>
+                </wp:positionV>
+                <wp:extent cx="1733550" cy="904875"/>
+                <wp:effectExtent l="152400" t="152400" r="171450" b="180975"/>
+                <wp:wrapNone/>
+                <wp:docPr id="6" name="Rectangle: Rounded Corners 6"/>
+                <wp:cNvGraphicFramePr/>
+                <a:graphic xmlns:a="http://schemas.openxmlformats.org/drawingml/2006/main">
+                  <a:graphicData uri="http://schemas.microsoft.com/office/word/2010/wordprocessingShape">
+                    <wps:wsp>
+                      <wps:cNvSpPr/>
+                      <wps:spPr>
+                        <a:xfrm>
+                          <a:off x="0" y="0"/>
+                          <a:ext cx="1733550" cy="904875"/>
+                        </a:xfrm>
+                        <a:prstGeom prst="roundRect">
+                          <a:avLst/>
+                        </a:prstGeom>
+                        <a:solidFill>
+                          <a:sysClr val="window" lastClr="FFFFFF"/>
+                        </a:solidFill>
+                        <a:ln w="12700" cap="flat" cmpd="sng" algn="ctr">
+                          <a:solidFill>
+                            <a:srgbClr val="70AD47"/>
+                          </a:solidFill>
+                          <a:prstDash val="solid"/>
+                          <a:miter lim="800000"/>
+                        </a:ln>
+                        <a:effectLst>
+                          <a:glow rad="139700">
+                            <a:schemeClr val="accent3">
+                              <a:satMod val="175000"/>
+                              <a:alpha val="40000"/>
+                            </a:schemeClr>
+                          </a:glow>
+                        </a:effectLst>
+                      </wps:spPr>
+                      <wps:txbx>
+                        <w:txbxContent>
+                          <w:p>
+                            <w:pPr>
+                              <w:pStyle w:val="NoSpacing"/>
+                              <w:jc w:val="center"/>
+                              <w:rPr>
+                                <w:sz w:val="20"/>
+                                <w:szCs w:val="20"/>
+                              </w:rPr>
+                            </w:pPr>
+                            <w:proofErr w:type="spellStart"/>
+                            <w:r>
+                              <w:rPr>
+                                <w:b/>
+                                <w:sz w:val="20"/>
+                                <w:szCs w:val="20"/>
+                                <w:u w:val="single"/>
+                              </w:rPr>
+                              <w:t>IAtTheZoo</w:t>
+                            </w:r>
+                            <w:proofErr w:type="spellEnd"/>
+                            <w:r>
+                              <w:rPr>
+                                <w:b/>
+                                <w:sz w:val="20"/>
+                                <w:szCs w:val="20"/>
+                                <w:u w:val="single"/>
+                              </w:rPr>
+                              <w:t xml:space="preserve"> </w:t>
+                            </w:r>
+                            <w:r>
+                              <w:rPr>
+                                <w:b/>
+                                <w:sz w:val="20"/>
+                                <w:szCs w:val="20"/>
+                                <w:u w:val="single"/>
+                              </w:rPr>
+                              <w:t>&lt;interface&gt;</w:t>
+                            </w:r>
+                          </w:p>
+                          <w:p>
+                            <w:pPr>
+                              <w:pStyle w:val="NoSpacing"/>
+                              <w:rPr>
+                                <w:sz w:val="20"/>
+                                <w:szCs w:val="20"/>
+                              </w:rPr>
+                            </w:pPr>
+                          </w:p>
+                          <w:p>
+                            <w:pPr>
+                              <w:pStyle w:val="NoSpacing"/>
+                              <w:jc w:val="center"/>
+                              <w:rPr>
+                                <w:b/>
+                                <w:sz w:val="20"/>
+                                <w:szCs w:val="20"/>
+                              </w:rPr>
+                            </w:pPr>
+                            <w:r>
+                              <w:rPr>
+                                <w:b/>
+                                <w:sz w:val="20"/>
+                                <w:szCs w:val="20"/>
+                              </w:rPr>
+                              <w:t>METHODS</w:t>
+                            </w:r>
+                          </w:p>
+                          <w:p>
+                            <w:pPr>
+                              <w:pStyle w:val="NoSpacing"/>
+                              <w:rPr>
+                                <w:sz w:val="20"/>
+                                <w:szCs w:val="20"/>
+                              </w:rPr>
+                            </w:pPr>
+                            <w:proofErr w:type="spellStart"/>
+                            <w:r>
+                              <w:rPr>
+                                <w:sz w:val="20"/>
+                                <w:szCs w:val="20"/>
+                              </w:rPr>
+                              <w:t>AtTheZoo</w:t>
+                            </w:r>
+                            <w:proofErr w:type="spellEnd"/>
+                          </w:p>
+                          <w:p>
+                            <w:pPr>
+                              <w:jc w:val="center"/>
+                            </w:pPr>
+                          </w:p>
+                        </w:txbxContent>
+                      </wps:txbx>
+                      <wps:bodyPr rot="0" spcFirstLastPara="0" vertOverflow="overflow" horzOverflow="overflow" vert="horz" wrap="square" lIns="91440" tIns="45720" rIns="91440" bIns="45720" numCol="1" spcCol="0" rtlCol="0" fromWordArt="0" anchor="ctr" anchorCtr="0" forceAA="0" compatLnSpc="1">
+                        <a:prstTxWarp prst="textNoShape">
+                          <a:avLst/>
+                        </a:prstTxWarp>
+                        <a:noAutofit/>
+                      </wps:bodyPr>
+                    </wps:wsp>
+                  </a:graphicData>
+                </a:graphic>
+                <wp14:sizeRelH relativeFrom="margin">
+                  <wp14:pctWidth>0</wp14:pctWidth>
+                </wp14:sizeRelH>
+                <wp14:sizeRelV relativeFrom="margin">
+                  <wp14:pctHeight>0</wp14:pctHeight>
+                </wp14:sizeRelV>
+              </wp:anchor>
+            </w:drawing>
+          </mc:Choice>
+          <mc:Fallback>
+            <w:pict>
+              <v:roundrect w14:anchorId="1C18B557" id="Rectangle: Rounded Corners 6" o:spid="_x0000_s1027" style="position:absolute;left:0;text-align:left;margin-left:393.75pt;margin-top:580.5pt;width:136.5pt;height:71.25pt;z-index:251712512;visibility:visible;mso-wrap-style:square;mso-width-percent:0;mso-height-percent:0;mso-wrap-distance-left:9pt;mso-wrap-distance-top:0;mso-wrap-distance-right:9pt;mso-wrap-distance-bottom:0;mso-position-horizontal:absolute;mso-position-horizontal-relative:margin;mso-position-vertical:absolute;mso-position-vertical-relative:text;mso-width-percent:0;mso-height-percent:0;mso-width-relative:margin;mso-height-relative:margin;v-text-anchor:middle" arcsize="10923f" o:gfxdata="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" fillcolor="window" strokecolor="#70ad47" strokeweight="1pt">
+                <v:stroke joinstyle="miter"/>
+                <v:textbox>
+                  <w:txbxContent>
+                    <w:p>
+                      <w:pPr>
+                        <w:pStyle w:val="NoSpacing"/>
+                        <w:jc w:val="center"/>
+                        <w:rPr>
+                          <w:sz w:val="20"/>
+                          <w:szCs w:val="20"/>
+                        </w:rPr>
+                      </w:pPr>
+                      <w:proofErr w:type="spellStart"/>
+                      <w:r>
+                        <w:rPr>
+                          <w:b/>
+                          <w:sz w:val="20"/>
+                          <w:szCs w:val="20"/>
+                          <w:u w:val="single"/>
+                        </w:rPr>
+                        <w:t>IAtTheZoo</w:t>
+                      </w:r>
+                      <w:proofErr w:type="spellEnd"/>
+                      <w:r>
+                        <w:rPr>
+                          <w:b/>
+                          <w:sz w:val="20"/>
+                          <w:szCs w:val="20"/>
+                          <w:u w:val="single"/>
+                        </w:rPr>
+                        <w:t xml:space="preserve"> </w:t>
+                      </w:r>
+                      <w:r>
+                        <w:rPr>
+                          <w:b/>
+                          <w:sz w:val="20"/>
+                          <w:szCs w:val="20"/>
+                          <w:u w:val="single"/>
+                        </w:rPr>
+                        <w:t>&lt;interface&gt;</w:t>
+                      </w:r>
+                    </w:p>
+                    <w:p>
+                      <w:pPr>
+                        <w:pStyle w:val="NoSpacing"/>
+                        <w:rPr>
+                          <w:sz w:val="20"/>
+                          <w:szCs w:val="20"/>
+                        </w:rPr>
+                      </w:pPr>
+                    </w:p>
+                    <w:p>
+                      <w:pPr>
+                        <w:pStyle w:val="NoSpacing"/>
+                        <w:jc w:val="center"/>
+                        <w:rPr>
+                          <w:b/>
+                          <w:sz w:val="20"/>
+                          <w:szCs w:val="20"/>
+                        </w:rPr>
+                      </w:pPr>
+                      <w:r>
+                        <w:rPr>
+                          <w:b/>
+                          <w:sz w:val="20"/>
+                          <w:szCs w:val="20"/>
+                        </w:rPr>
+                        <w:t>METHODS</w:t>
+                      </w:r>
+                    </w:p>
+                    <w:p>
+                      <w:pPr>
+                        <w:pStyle w:val="NoSpacing"/>
+                        <w:rPr>
+                          <w:sz w:val="20"/>
+                          <w:szCs w:val="20"/>
+                        </w:rPr>
+                      </w:pPr>
+                      <w:proofErr w:type="spellStart"/>
+                      <w:r>
+                        <w:rPr>
+                          <w:sz w:val="20"/>
+                          <w:szCs w:val="20"/>
+                        </w:rPr>
+                        <w:t>AtTheZoo</w:t>
+                      </w:r>
+                      <w:proofErr w:type="spellEnd"/>
+                    </w:p>
+                    <w:p>
+                      <w:pPr>
+                        <w:jc w:val="center"/>
+                      </w:pPr>
+                    </w:p>
+                  </w:txbxContent>
+                </v:textbox>
+                <w10:wrap anchorx="margin"/>
+              </v:roundrect>
+            </w:pict>
+          </mc:Fallback>
+        </mc:AlternateContent>
+      </w:r>
+      <w:r>
+        <w:rPr>
+          <w:noProof/>
+        </w:rPr>
+        <mc:AlternateContent>
+          <mc:Choice Requires="wps">
+            <w:drawing>
+              <wp:anchor distT="0" distB="0" distL="114300" distR="114300" simplePos="0" relativeHeight="251714560" behindDoc="0" locked="0" layoutInCell="1" allowOverlap="1" wp14:anchorId="5581D503" wp14:editId="422B7644">
+                <wp:simplePos x="0" y="0"/>
+                <wp:positionH relativeFrom="column">
+                  <wp:posOffset>3124200</wp:posOffset>
+                </wp:positionH>
+                <wp:positionV relativeFrom="paragraph">
+                  <wp:posOffset>6019800</wp:posOffset>
+                </wp:positionV>
+                <wp:extent cx="219075" cy="285750"/>
+                <wp:effectExtent l="0" t="0" r="66675" b="57150"/>
+                <wp:wrapNone/>
+                <wp:docPr id="8" name="Straight Arrow Connector 8"/>
+                <wp:cNvGraphicFramePr/>
+                <a:graphic xmlns:a="http://schemas.openxmlformats.org/drawingml/2006/main">
+                  <a:graphicData uri="http://schemas.microsoft.com/office/word/2010/wordprocessingShape">
+                    <wps:wsp>
+                      <wps:cNvCnPr/>
+                      <wps:spPr>
+                        <a:xfrm>
+                          <a:off x="0" y="0"/>
+                          <a:ext cx="219075" cy="285750"/>
+                        </a:xfrm>
+                        <a:prstGeom prst="straightConnector1">
+                          <a:avLst/>
+                        </a:prstGeom>
+                        <a:ln>
+                          <a:tailEnd type="triangle"/>
+                        </a:ln>
+                      </wps:spPr>
+                      <wps:style>
+                        <a:lnRef idx="1">
+                          <a:schemeClr val="dk1"/>
+                        </a:lnRef>
+                        <a:fillRef idx="0">
+                          <a:schemeClr val="dk1"/>
+                        </a:fillRef>
+                        <a:effectRef idx="0">
+                          <a:schemeClr val="dk1"/>
+                        </a:effectRef>
+                        <a:fontRef idx="minor">
+                          <a:schemeClr val="tx1"/>
+                        </a:fontRef>
+                      </wps:style>
+                      <wps:bodyPr/>
+                    </wps:wsp>
+                  </a:graphicData>
+                </a:graphic>
+              </wp:anchor>
+            </w:drawing>
+          </mc:Choice>
+          <mc:Fallback>
+            <w:pict>
+              <v:shape w14:anchorId="212583AA" id="Straight Arrow Connector 8" o:spid="_x0000_s1026" type="#_x0000_t32" style="position:absolute;margin-left:246pt;margin-top:474pt;width:17.25pt;height:22.5pt;z-index:251714560;visibility:visible;mso-wrap-style:square;mso-wrap-distance-left:9pt;mso-wrap-distance-top:0;mso-wrap-distance-right:9pt;mso-wrap-distance-bottom:0;mso-position-horizontal:absolute;mso-position-horizontal-relative:text;mso-position-vertical:absolute;mso-position-vertical-relative:text" o:gfxdata="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" strokecolor="black [3200]" strokeweight=".5pt">
+                <v:stroke endarrow="block" joinstyle="miter"/>
+              </v:shape>
+            </w:pict>
+          </mc:Fallback>
+        </mc:AlternateContent>
+      </w:r>
+      <w:r>
+        <w:rPr>
+          <w:noProof/>
+        </w:rPr>
+        <mc:AlternateContent>
+          <mc:Choice Requires="wps">
+            <w:drawing>
+              <wp:anchor distT="0" distB="0" distL="114300" distR="114300" simplePos="0" relativeHeight="251713536" behindDoc="0" locked="0" layoutInCell="1" allowOverlap="1" wp14:anchorId="215279F1" wp14:editId="2D57AF41">
+                <wp:simplePos x="0" y="0"/>
+                <wp:positionH relativeFrom="column">
+                  <wp:posOffset>2781300</wp:posOffset>
+                </wp:positionH>
+                <wp:positionV relativeFrom="paragraph">
+                  <wp:posOffset>6000750</wp:posOffset>
+                </wp:positionV>
+                <wp:extent cx="333375" cy="314325"/>
+                <wp:effectExtent l="38100" t="0" r="28575" b="47625"/>
+                <wp:wrapNone/>
+                <wp:docPr id="7" name="Straight Arrow Connector 7"/>
+                <wp:cNvGraphicFramePr/>
+                <a:graphic xmlns:a="http://schemas.openxmlformats.org/drawingml/2006/main">
+                  <a:graphicData uri="http://schemas.microsoft.com/office/word/2010/wordprocessingShape">
+                    <wps:wsp>
+                      <wps:cNvCnPr/>
+                      <wps:spPr>
+                        <a:xfrm flipH="1">
+                          <a:off x="0" y="0"/>
+                          <a:ext cx="333375" cy="314325"/>
+                        </a:xfrm>
+                        <a:prstGeom prst="straightConnector1">
+                          <a:avLst/>
+                        </a:prstGeom>
+                        <a:ln>
+                          <a:tailEnd type="triangle"/>
+                        </a:ln>
+                      </wps:spPr>
+                      <wps:style>
+                        <a:lnRef idx="1">
+                          <a:schemeClr val="dk1"/>
+                        </a:lnRef>
+                        <a:fillRef idx="0">
+                          <a:schemeClr val="dk1"/>
+                        </a:fillRef>
+                        <a:effectRef idx="0">
+                          <a:schemeClr val="dk1"/>
+                        </a:effectRef>
+                        <a:fontRef idx="minor">
+                          <a:schemeClr val="tx1"/>
+                        </a:fontRef>
+                      </wps:style>
+                      <wps:bodyPr/>
+                    </wps:wsp>
+                  </a:graphicData>
+                </a:graphic>
+              </wp:anchor>
+            </w:drawing>
+          </mc:Choice>
+          <mc:Fallback>
+            <w:pict>
+              <v:shape w14:anchorId="1447F16A" id="Straight Arrow Connector 7" o:spid="_x0000_s1026" type="#_x0000_t32" style="position:absolute;margin-left:219pt;margin-top:472.5pt;width:26.25pt;height:24.75pt;flip:x;z-index:251713536;visibility:visible;mso-wrap-style:square;mso-wrap-distance-left:9pt;mso-wrap-distance-top:0;mso-wrap-distance-right:9pt;mso-wrap-distance-bottom:0;mso-position-horizontal:absolute;mso-position-horizontal-relative:text;mso-position-vertical:absolute;mso-position-vertical-relative:text" o:gfxdata="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" strokecolor="black [3200]" strokeweight=".5pt">
+                <v:stroke endarrow="block" joinstyle="miter"/>
+              </v:shape>
+            </w:pict>
+          </mc:Fallback>
+        </mc:AlternateContent>
+      </w:r>
+      <w:r>
+        <w:rPr>
+          <w:noProof/>
+        </w:rPr>
+        <mc:AlternateContent>
+          <mc:Choice Requires="wps">
+            <w:drawing>
+              <wp:anchor distT="0" distB="0" distL="114300" distR="114300" simplePos="0" relativeHeight="251671552" behindDoc="0" locked="0" layoutInCell="1" allowOverlap="1" wp14:anchorId="1B53016C" wp14:editId="79ECBE91">
+                <wp:simplePos x="0" y="0"/>
+                <wp:positionH relativeFrom="margin">
+                  <wp:posOffset>1257300</wp:posOffset>
+                </wp:positionH>
+                <wp:positionV relativeFrom="paragraph">
+                  <wp:posOffset>6315075</wp:posOffset>
+                </wp:positionV>
+                <wp:extent cx="1733550" cy="2019300"/>
+                <wp:effectExtent l="76200" t="76200" r="95250" b="95250"/>
+                <wp:wrapNone/>
+                <wp:docPr id="31" name="Rectangle: Rounded Corners 31"/>
+                <wp:cNvGraphicFramePr/>
+                <a:graphic xmlns:a="http://schemas.openxmlformats.org/drawingml/2006/main">
+                  <a:graphicData uri="http://schemas.microsoft.com/office/word/2010/wordprocessingShape">
+                    <wps:wsp>
+                      <wps:cNvSpPr/>
+                      <wps:spPr>
+                        <a:xfrm>
+                          <a:off x="0" y="0"/>
+                          <a:ext cx="1733550" cy="2019300"/>
+                        </a:xfrm>
+                        <a:prstGeom prst="roundRect">
+                          <a:avLst/>
+                        </a:prstGeom>
+                        <a:solidFill>
+                          <a:sysClr val="window" lastClr="FFFFFF"/>
+                        </a:solidFill>
+                        <a:ln w="12700" cap="flat" cmpd="sng" algn="ctr">
+                          <a:solidFill>
+                            <a:srgbClr val="70AD47"/>
+                          </a:solidFill>
+                          <a:prstDash val="solid"/>
+                          <a:miter lim="800000"/>
+                        </a:ln>
+                        <a:effectLst>
+                          <a:glow rad="63500">
+                            <a:schemeClr val="accent6">
+                              <a:satMod val="175000"/>
+                              <a:alpha val="40000"/>
+                            </a:schemeClr>
+                          </a:glow>
+                        </a:effectLst>
+                      </wps:spPr>
+                      <wps:txbx>
+                        <w:txbxContent>
+                          <w:p>
+                            <w:pPr>
+                              <w:pStyle w:val="NoSpacing"/>
+                              <w:jc w:val="center"/>
+                              <w:rPr>
+                                <w:sz w:val="20"/>
+                                <w:szCs w:val="20"/>
+                              </w:rPr>
+                            </w:pPr>
+                            <w:r>
+                              <w:rPr>
+                                <w:b/>
+                                <w:sz w:val="20"/>
+                                <w:szCs w:val="20"/>
+                                <w:u w:val="single"/>
+                              </w:rPr>
+                              <w:t>GRIZZLEY (CONCRETE)</w:t>
+                            </w:r>
+                          </w:p>
+                          <w:p>
+                            <w:pPr>
+                              <w:pStyle w:val="NoSpacing"/>
+                              <w:rPr>
+                                <w:sz w:val="20"/>
+                                <w:szCs w:val="20"/>
+                              </w:rPr>
+                            </w:pPr>
+                          </w:p>
+                          <w:p>
+                            <w:pPr>
+                              <w:pStyle w:val="NoSpacing"/>
+                              <w:jc w:val="center"/>
+                              <w:rPr>
+                                <w:b/>
+                                <w:sz w:val="20"/>
+                                <w:szCs w:val="20"/>
+                              </w:rPr>
+                            </w:pPr>
+                            <w:r>
+                              <w:rPr>
+                                <w:b/>
+                                <w:sz w:val="20"/>
+                                <w:szCs w:val="20"/>
+                              </w:rPr>
+                              <w:t>PROPERTIES</w:t>
+                            </w:r>
+                          </w:p>
+                          <w:p>
+                            <w:pPr>
+                              <w:pStyle w:val="NoSpacing"/>
+                              <w:rPr>
+                                <w:sz w:val="20"/>
+                                <w:szCs w:val="20"/>
+                              </w:rPr>
+                            </w:pPr>
+                            <w:r>
+                              <w:rPr>
+                                <w:sz w:val="20"/>
+                                <w:szCs w:val="20"/>
+                              </w:rPr>
+                              <w:t>b</w:t>
+                            </w:r>
+                            <w:r>
+                              <w:rPr>
+                                <w:sz w:val="20"/>
+                                <w:szCs w:val="20"/>
+                              </w:rPr>
+                              <w:t xml:space="preserve">ool </w:t>
+                            </w:r>
+                            <w:proofErr w:type="spellStart"/>
+                            <w:proofErr w:type="gramStart"/>
+                            <w:r>
+                              <w:rPr>
+                                <w:sz w:val="20"/>
+                                <w:szCs w:val="20"/>
+                              </w:rPr>
+                              <w:t>IsScary</w:t>
+                            </w:r>
+                            <w:proofErr w:type="spellEnd"/>
+                            <w:r>
+                              <w:rPr>
+                                <w:sz w:val="20"/>
+                                <w:szCs w:val="20"/>
+                              </w:rPr>
+                              <w:t>(</w:t>
+                            </w:r>
+                            <w:proofErr w:type="gramEnd"/>
+                            <w:r>
+                              <w:rPr>
+                                <w:sz w:val="20"/>
+                                <w:szCs w:val="20"/>
+                              </w:rPr>
+                              <w:t>)</w:t>
+                            </w:r>
+                          </w:p>
+                          <w:p>
+                            <w:pPr>
+                              <w:pStyle w:val="NoSpacing"/>
+                              <w:rPr>
+                                <w:sz w:val="20"/>
+                                <w:szCs w:val="20"/>
+                              </w:rPr>
+                            </w:pPr>
+                            <w:r>
+                              <w:rPr>
+                                <w:sz w:val="20"/>
+                                <w:szCs w:val="20"/>
+                              </w:rPr>
+                              <w:t xml:space="preserve">override </w:t>
+                            </w:r>
+                            <w:proofErr w:type="gramStart"/>
+                            <w:r>
+                              <w:rPr>
+                                <w:sz w:val="20"/>
+                                <w:szCs w:val="20"/>
+                              </w:rPr>
+                              <w:t>Omnivore(</w:t>
+                            </w:r>
+                            <w:proofErr w:type="gramEnd"/>
+                            <w:r>
+                              <w:rPr>
+                                <w:sz w:val="20"/>
+                                <w:szCs w:val="20"/>
+                              </w:rPr>
+                              <w:t>)</w:t>
+                            </w:r>
+                          </w:p>
+                          <w:p>
+                            <w:pPr>
+                              <w:pStyle w:val="NoSpacing"/>
+                              <w:rPr>
+                                <w:sz w:val="20"/>
+                                <w:szCs w:val="20"/>
+                              </w:rPr>
+                            </w:pPr>
+                            <w:r>
+                              <w:rPr>
+                                <w:sz w:val="20"/>
+                                <w:szCs w:val="20"/>
+                              </w:rPr>
+                              <w:t xml:space="preserve">override </w:t>
+                            </w:r>
+                            <w:proofErr w:type="gramStart"/>
+                            <w:r>
+                              <w:rPr>
+                                <w:sz w:val="20"/>
+                                <w:szCs w:val="20"/>
+                              </w:rPr>
+                              <w:t>Hibernates(</w:t>
+                            </w:r>
+                            <w:proofErr w:type="gramEnd"/>
+                            <w:r>
+                              <w:rPr>
+                                <w:sz w:val="20"/>
+                                <w:szCs w:val="20"/>
+                              </w:rPr>
+                              <w:t>)</w:t>
+                            </w:r>
+                          </w:p>
+                          <w:p>
+                            <w:pPr>
+                              <w:pStyle w:val="NoSpacing"/>
+                              <w:rPr>
+                                <w:sz w:val="20"/>
+                                <w:szCs w:val="20"/>
+                              </w:rPr>
+                            </w:pPr>
+                            <w:r>
+                              <w:rPr>
+                                <w:sz w:val="20"/>
+                                <w:szCs w:val="20"/>
+                              </w:rPr>
+                              <w:t>-</w:t>
+                            </w:r>
+                          </w:p>
+                          <w:p>
+                            <w:pPr>
+                              <w:pStyle w:val="NoSpacing"/>
+                              <w:jc w:val="center"/>
+                              <w:rPr>
+                                <w:b/>
+                                <w:sz w:val="20"/>
+                                <w:szCs w:val="20"/>
+                              </w:rPr>
+                            </w:pPr>
+                            <w:r>
+                              <w:rPr>
+                                <w:b/>
+                                <w:sz w:val="20"/>
+                                <w:szCs w:val="20"/>
+                              </w:rPr>
+                              <w:t>METHODS</w:t>
+                            </w:r>
+                          </w:p>
+                          <w:p>
+                            <w:pPr>
+                              <w:pStyle w:val="NoSpacing"/>
+                              <w:rPr>
+                                <w:sz w:val="20"/>
+                                <w:szCs w:val="20"/>
+                              </w:rPr>
+                            </w:pPr>
+                            <w:r>
+                              <w:rPr>
+                                <w:sz w:val="20"/>
+                                <w:szCs w:val="20"/>
+                              </w:rPr>
+                              <w:t xml:space="preserve">Bool </w:t>
+                            </w:r>
+                            <w:proofErr w:type="spellStart"/>
+                            <w:r>
+                              <w:rPr>
+                                <w:sz w:val="20"/>
+                                <w:szCs w:val="20"/>
+                              </w:rPr>
+                              <w:t>IsAMascott</w:t>
+                            </w:r>
+                            <w:proofErr w:type="spellEnd"/>
+                          </w:p>
+                          <w:p>
+                            <w:pPr>
+                              <w:pStyle w:val="NoSpacing"/>
+                              <w:rPr>
+                                <w:sz w:val="20"/>
+                                <w:szCs w:val="20"/>
+                              </w:rPr>
+                            </w:pPr>
+                            <w:r>
+                              <w:rPr>
+                                <w:sz w:val="20"/>
+                                <w:szCs w:val="20"/>
+                              </w:rPr>
+                              <w:t xml:space="preserve">Override </w:t>
+                            </w:r>
+                            <w:proofErr w:type="spellStart"/>
+                            <w:proofErr w:type="gramStart"/>
+                            <w:r>
+                              <w:rPr>
+                                <w:sz w:val="20"/>
+                                <w:szCs w:val="20"/>
+                              </w:rPr>
+                              <w:t>KingOfJungle</w:t>
+                            </w:r>
+                            <w:proofErr w:type="spellEnd"/>
+                            <w:r>
+                              <w:rPr>
+                                <w:sz w:val="20"/>
+                                <w:szCs w:val="20"/>
+                              </w:rPr>
+                              <w:t>(</w:t>
+                            </w:r>
+                            <w:proofErr w:type="gramEnd"/>
+                            <w:r>
+                              <w:rPr>
+                                <w:sz w:val="20"/>
+                                <w:szCs w:val="20"/>
+                              </w:rPr>
+                              <w:t>)</w:t>
+                            </w:r>
+                          </w:p>
+                          <w:p>
+                            <w:pPr>
+                              <w:pStyle w:val="NoSpacing"/>
+                              <w:rPr>
+                                <w:sz w:val="20"/>
+                                <w:szCs w:val="20"/>
+                              </w:rPr>
+                            </w:pPr>
+                            <w:r>
+                              <w:rPr>
+                                <w:sz w:val="20"/>
+                                <w:szCs w:val="20"/>
+                              </w:rPr>
+                              <w:t>Override Poops</w:t>
+                            </w:r>
+                          </w:p>
+                          <w:p>
+                            <w:pPr>
+                              <w:jc w:val="center"/>
+                            </w:pPr>
+                          </w:p>
+                        </w:txbxContent>
+                      </wps:txbx>
+                      <wps:bodyPr rot="0" spcFirstLastPara="0" vertOverflow="overflow" horzOverflow="overflow" vert="horz" wrap="square" lIns="91440" tIns="45720" rIns="91440" bIns="45720" numCol="1" spcCol="0" rtlCol="0" fromWordArt="0" anchor="ctr" anchorCtr="0" forceAA="0" compatLnSpc="1">
+                        <a:prstTxWarp prst="textNoShape">
+                          <a:avLst/>
+                        </a:prstTxWarp>
+                        <a:noAutofit/>
+                      </wps:bodyPr>
+                    </wps:wsp>
+                  </a:graphicData>
+                </a:graphic>
+                <wp14:sizeRelH relativeFrom="margin">
+                  <wp14:pctWidth>0</wp14:pctWidth>
+                </wp14:sizeRelH>
+              </wp:anchor>
+            </w:drawing>
+          </mc:Choice>
+          <mc:Fallback>
+            <w:pict>
+              <v:roundrect w14:anchorId="1B53016C" id="Rectangle: Rounded Corners 31" o:spid="_x0000_s1028" style="position:absolute;left:0;text-align:left;margin-left:99pt;margin-top:497.25pt;width:136.5pt;height:159pt;z-index:251671552;visibility:visible;mso-wrap-style:square;mso-width-percent:0;mso-wrap-distance-left:9pt;mso-wrap-distance-top:0;mso-wrap-distance-right:9pt;mso-wrap-distance-bottom:0;mso-position-horizontal:absolute;mso-position-horizontal-relative:margin;mso-position-vertical:absolute;mso-position-vertical-relative:text;mso-width-percent:0;mso-width-relative:margin;v-text-anchor:middle" arcsize="10923f" o:gfxdata="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" fillcolor="window" strokecolor="#70ad47" strokeweight="1pt">
+                <v:stroke joinstyle="miter"/>
+                <v:textbox>
+                  <w:txbxContent>
+                    <w:p>
+                      <w:pPr>
+                        <w:pStyle w:val="NoSpacing"/>
+                        <w:jc w:val="center"/>
+                        <w:rPr>
+                          <w:sz w:val="20"/>
+                          <w:szCs w:val="20"/>
+                        </w:rPr>
+                      </w:pPr>
+                      <w:r>
+                        <w:rPr>
+                          <w:b/>
+                          <w:sz w:val="20"/>
+                          <w:szCs w:val="20"/>
+                          <w:u w:val="single"/>
+                        </w:rPr>
+                        <w:t>GRIZZLEY (CONCRETE)</w:t>
+                      </w:r>
+                    </w:p>
+                    <w:p>
+                      <w:pPr>
+                        <w:pStyle w:val="NoSpacing"/>
+                        <w:rPr>
+                          <w:sz w:val="20"/>
+                          <w:szCs w:val="20"/>
+                        </w:rPr>
+                      </w:pPr>
+                    </w:p>
+                    <w:p>
+                      <w:pPr>
+                        <w:pStyle w:val="NoSpacing"/>
+                        <w:jc w:val="center"/>
+                        <w:rPr>
+                          <w:b/>
+                          <w:sz w:val="20"/>
+                          <w:szCs w:val="20"/>
+                        </w:rPr>
+                      </w:pPr>
+                      <w:r>
+                        <w:rPr>
+                          <w:b/>
+                          <w:sz w:val="20"/>
+                          <w:szCs w:val="20"/>
+                        </w:rPr>
+                        <w:t>PROPERTIES</w:t>
+                      </w:r>
+                    </w:p>
+                    <w:p>
+                      <w:pPr>
+                        <w:pStyle w:val="NoSpacing"/>
+                        <w:rPr>
+                          <w:sz w:val="20"/>
+                          <w:szCs w:val="20"/>
+                        </w:rPr>
+                      </w:pPr>
+                      <w:r>
+                        <w:rPr>
+                          <w:sz w:val="20"/>
+                          <w:szCs w:val="20"/>
+                        </w:rPr>
+                        <w:t>b</w:t>
+                      </w:r>
+                      <w:r>
+                        <w:rPr>
+                          <w:sz w:val="20"/>
+                          <w:szCs w:val="20"/>
+                        </w:rPr>
+                        <w:t xml:space="preserve">ool </w:t>
+                      </w:r>
+                      <w:proofErr w:type="spellStart"/>
+                      <w:proofErr w:type="gramStart"/>
+                      <w:r>
+                        <w:rPr>
+                          <w:sz w:val="20"/>
+                          <w:szCs w:val="20"/>
+                        </w:rPr>
+                        <w:t>IsScary</w:t>
+                      </w:r>
+                      <w:proofErr w:type="spellEnd"/>
+                      <w:r>
+                        <w:rPr>
+                          <w:sz w:val="20"/>
+                          <w:szCs w:val="20"/>
+                        </w:rPr>
+                        <w:t>(</w:t>
+                      </w:r>
+                      <w:proofErr w:type="gramEnd"/>
+                      <w:r>
+                        <w:rPr>
+                          <w:sz w:val="20"/>
+                          <w:szCs w:val="20"/>
+                        </w:rPr>
+                        <w:t>)</w:t>
+                      </w:r>
+                    </w:p>
+                    <w:p>
+                      <w:pPr>
+                        <w:pStyle w:val="NoSpacing"/>
+                        <w:rPr>
+                          <w:sz w:val="20"/>
+                          <w:szCs w:val="20"/>
+                        </w:rPr>
+                      </w:pPr>
+                      <w:r>
+                        <w:rPr>
+                          <w:sz w:val="20"/>
+                          <w:szCs w:val="20"/>
+                        </w:rPr>
+                        <w:t xml:space="preserve">override </w:t>
+                      </w:r>
+                      <w:proofErr w:type="gramStart"/>
+                      <w:r>
+                        <w:rPr>
+                          <w:sz w:val="20"/>
+                          <w:szCs w:val="20"/>
+                        </w:rPr>
+                        <w:t>Omnivore(</w:t>
+                      </w:r>
+                      <w:proofErr w:type="gramEnd"/>
+                      <w:r>
+                        <w:rPr>
+                          <w:sz w:val="20"/>
+                          <w:szCs w:val="20"/>
+                        </w:rPr>
+                        <w:t>)</w:t>
+                      </w:r>
+                    </w:p>
+                    <w:p>
+                      <w:pPr>
+                        <w:pStyle w:val="NoSpacing"/>
+                        <w:rPr>
+                          <w:sz w:val="20"/>
+                          <w:szCs w:val="20"/>
+                        </w:rPr>
+                      </w:pPr>
+                      <w:r>
+                        <w:rPr>
+                          <w:sz w:val="20"/>
+                          <w:szCs w:val="20"/>
+                        </w:rPr>
+                        <w:t xml:space="preserve">override </w:t>
+                      </w:r>
+                      <w:proofErr w:type="gramStart"/>
+                      <w:r>
+                        <w:rPr>
+                          <w:sz w:val="20"/>
+                          <w:szCs w:val="20"/>
+                        </w:rPr>
+                        <w:t>Hibernates(</w:t>
+                      </w:r>
+                      <w:proofErr w:type="gramEnd"/>
+                      <w:r>
+                        <w:rPr>
+                          <w:sz w:val="20"/>
+                          <w:szCs w:val="20"/>
+                        </w:rPr>
+                        <w:t>)</w:t>
+                      </w:r>
+                    </w:p>
+                    <w:p>
+                      <w:pPr>
+                        <w:pStyle w:val="NoSpacing"/>
+                        <w:rPr>
+                          <w:sz w:val="20"/>
+                          <w:szCs w:val="20"/>
+                        </w:rPr>
+                      </w:pPr>
+                      <w:r>
+                        <w:rPr>
+                          <w:sz w:val="20"/>
+                          <w:szCs w:val="20"/>
+                        </w:rPr>
+                        <w:t>-</w:t>
+                      </w:r>
+                    </w:p>
+                    <w:p>
+                      <w:pPr>
+                        <w:pStyle w:val="NoSpacing"/>
+                        <w:jc w:val="center"/>
+                        <w:rPr>
+                          <w:b/>
+                          <w:sz w:val="20"/>
+                          <w:szCs w:val="20"/>
+                        </w:rPr>
+                      </w:pPr>
+                      <w:r>
+                        <w:rPr>
+                          <w:b/>
+                          <w:sz w:val="20"/>
+                          <w:szCs w:val="20"/>
+                        </w:rPr>
+                        <w:t>METHODS</w:t>
+                      </w:r>
+                    </w:p>
+                    <w:p>
+                      <w:pPr>
+                        <w:pStyle w:val="NoSpacing"/>
+                        <w:rPr>
+                          <w:sz w:val="20"/>
+                          <w:szCs w:val="20"/>
+                        </w:rPr>
+                      </w:pPr>
+                      <w:r>
+                        <w:rPr>
+                          <w:sz w:val="20"/>
+                          <w:szCs w:val="20"/>
+                        </w:rPr>
+                        <w:t xml:space="preserve">Bool </w:t>
+                      </w:r>
+                      <w:proofErr w:type="spellStart"/>
+                      <w:r>
+                        <w:rPr>
+                          <w:sz w:val="20"/>
+                          <w:szCs w:val="20"/>
+                        </w:rPr>
+                        <w:t>IsAMascott</w:t>
+                      </w:r>
+                      <w:proofErr w:type="spellEnd"/>
+                    </w:p>
+                    <w:p>
+                      <w:pPr>
+                        <w:pStyle w:val="NoSpacing"/>
+                        <w:rPr>
+                          <w:sz w:val="20"/>
+                          <w:szCs w:val="20"/>
+                        </w:rPr>
+                      </w:pPr>
+                      <w:r>
+                        <w:rPr>
+                          <w:sz w:val="20"/>
+                          <w:szCs w:val="20"/>
+                        </w:rPr>
+                        <w:t xml:space="preserve">Override </w:t>
+                      </w:r>
+                      <w:proofErr w:type="spellStart"/>
+                      <w:proofErr w:type="gramStart"/>
+                      <w:r>
+                        <w:rPr>
+                          <w:sz w:val="20"/>
+                          <w:szCs w:val="20"/>
+                        </w:rPr>
+                        <w:t>KingOfJungle</w:t>
+                      </w:r>
+                      <w:proofErr w:type="spellEnd"/>
+                      <w:r>
+                        <w:rPr>
+                          <w:sz w:val="20"/>
+                          <w:szCs w:val="20"/>
+                        </w:rPr>
+                        <w:t>(</w:t>
+                      </w:r>
+                      <w:proofErr w:type="gramEnd"/>
+                      <w:r>
+                        <w:rPr>
+                          <w:sz w:val="20"/>
+                          <w:szCs w:val="20"/>
+                        </w:rPr>
+                        <w:t>)</w:t>
+                      </w:r>
+                    </w:p>
+                    <w:p>
+                      <w:pPr>
+                        <w:pStyle w:val="NoSpacing"/>
+                        <w:rPr>
+                          <w:sz w:val="20"/>
+                          <w:szCs w:val="20"/>
+                        </w:rPr>
+                      </w:pPr>
+                      <w:r>
+                        <w:rPr>
+                          <w:sz w:val="20"/>
+                          <w:szCs w:val="20"/>
+                        </w:rPr>
+                        <w:t>Override Poops</w:t>
+                      </w:r>
+                    </w:p>
+                    <w:p>
+                      <w:pPr>
+                        <w:jc w:val="center"/>
+                      </w:pPr>
+                    </w:p>
+                  </w:txbxContent>
+                </v:textbox>
+                <w10:wrap anchorx="margin"/>
+              </v:roundrect>
+            </w:pict>
+          </mc:Fallback>
+        </mc:AlternateContent>
+      </w:r>
+      <w:r>
+        <w:rPr>
+          <w:noProof/>
+        </w:rPr>
+        <mc:AlternateContent>
+          <mc:Choice Requires="wps">
+            <w:drawing>
+              <wp:anchor distT="0" distB="0" distL="114300" distR="114300" simplePos="0" relativeHeight="251673600" behindDoc="0" locked="0" layoutInCell="1" allowOverlap="1" wp14:anchorId="1DDE2DED" wp14:editId="01413B17">
+                <wp:simplePos x="0" y="0"/>
+                <wp:positionH relativeFrom="page">
+                  <wp:posOffset>3924300</wp:posOffset>
+                </wp:positionH>
+                <wp:positionV relativeFrom="paragraph">
+                  <wp:posOffset>6324600</wp:posOffset>
                 </wp:positionV>
                 <wp:extent cx="1695450" cy="2019300"/>
                 <wp:effectExtent l="76200" t="76200" r="95250" b="95250"/>
@@ -361,7 +1841,7 @@
           </mc:Choice>
           <mc:Fallback>
             <w:pict>
-              <v:roundrect w14:anchorId="730A263F" id="Rectangle: Rounded Corners 32" o:spid="_x0000_s1026" style="position:absolute;left:0;text-align:left;margin-left:82.3pt;margin-top:500.25pt;width:133.5pt;height:159pt;z-index:251673600;visibility:visible;mso-wrap-style:square;mso-width-percent:0;mso-wrap-distance-left:9pt;mso-wrap-distance-top:0;mso-wrap-distance-right:9pt;mso-wrap-distance-bottom:0;mso-position-horizontal:right;mso-position-horizontal-relative:page;mso-position-vertical:absolute;mso-position-vertical-relative:text;mso-width-percent:0;mso-width-relative:margin;v-text-anchor:middle" arcsize="10923f" o:gfxdata="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" fillcolor="window" strokecolor="#70ad47" strokeweight="1pt">
+              <v:roundrect w14:anchorId="1DDE2DED" id="Rectangle: Rounded Corners 32" o:spid="_x0000_s1029" style="position:absolute;left:0;text-align:left;margin-left:309pt;margin-top:498pt;width:133.5pt;height:159pt;z-index:251673600;visibility:visible;mso-wrap-style:square;mso-width-percent:0;mso-wrap-distance-left:9pt;mso-wrap-distance-top:0;mso-wrap-distance-right:9pt;mso-wrap-distance-bottom:0;mso-position-horizontal:absolute;mso-position-horizontal-relative:page;mso-position-vertical:absolute;mso-position-vertical-relative:text;mso-width-percent:0;mso-width-relative:margin;v-text-anchor:middle" arcsize="10923f" o:gfxdata="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" fillcolor="window" strokecolor="#70ad47" strokeweight="1pt">
                 <v:stroke joinstyle="miter"/>
                 <v:textbox>
                   <w:txbxContent>
@@ -663,143 +2143,7 @@
         <mc:AlternateContent>
           <mc:Choice Requires="wps">
             <w:drawing>
-              <wp:anchor distT="0" distB="0" distL="114300" distR="114300" simplePos="0" relativeHeight="251708416" behindDoc="0" locked="0" layoutInCell="1" allowOverlap="1">
-                <wp:simplePos x="0" y="0"/>
-                <wp:positionH relativeFrom="column">
-                  <wp:posOffset>4610100</wp:posOffset>
-                </wp:positionH>
-                <wp:positionV relativeFrom="paragraph">
-                  <wp:posOffset>5981700</wp:posOffset>
-                </wp:positionV>
-                <wp:extent cx="171450" cy="381000"/>
-                <wp:effectExtent l="38100" t="0" r="19050" b="57150"/>
-                <wp:wrapNone/>
-                <wp:docPr id="4" name="Straight Arrow Connector 4"/>
-                <wp:cNvGraphicFramePr/>
-                <a:graphic xmlns:a="http://schemas.openxmlformats.org/drawingml/2006/main">
-                  <a:graphicData uri="http://schemas.microsoft.com/office/word/2010/wordprocessingShape">
-                    <wps:wsp>
-                      <wps:cNvCnPr/>
-                      <wps:spPr>
-                        <a:xfrm flipH="1">
-                          <a:off x="0" y="0"/>
-                          <a:ext cx="171450" cy="381000"/>
-                        </a:xfrm>
-                        <a:prstGeom prst="straightConnector1">
-                          <a:avLst/>
-                        </a:prstGeom>
-                        <a:ln>
-                          <a:tailEnd type="triangle"/>
-                        </a:ln>
-                      </wps:spPr>
-                      <wps:style>
-                        <a:lnRef idx="1">
-                          <a:schemeClr val="dk1"/>
-                        </a:lnRef>
-                        <a:fillRef idx="0">
-                          <a:schemeClr val="dk1"/>
-                        </a:fillRef>
-                        <a:effectRef idx="0">
-                          <a:schemeClr val="dk1"/>
-                        </a:effectRef>
-                        <a:fontRef idx="minor">
-                          <a:schemeClr val="tx1"/>
-                        </a:fontRef>
-                      </wps:style>
-                      <wps:bodyPr/>
-                    </wps:wsp>
-                  </a:graphicData>
-                </a:graphic>
-              </wp:anchor>
-            </w:drawing>
-          </mc:Choice>
-          <mc:Fallback>
-            <w:pict>
-              <v:shapetype w14:anchorId="0B327ADE" id="_x0000_t32" coordsize="21600,21600" o:spt="32" o:oned="t" path="m,l21600,21600e" filled="f">
-                <v:path arrowok="t" fillok="f" o:connecttype="none"/>
-                <o:lock v:ext="edit" shapetype="t"/>
-              </v:shapetype>
-              <v:shape id="Straight Arrow Connector 4" o:spid="_x0000_s1026" type="#_x0000_t32" style="position:absolute;margin-left:363pt;margin-top:471pt;width:13.5pt;height:30pt;flip:x;z-index:251708416;visibility:visible;mso-wrap-style:square;mso-wrap-distance-left:9pt;mso-wrap-distance-top:0;mso-wrap-distance-right:9pt;mso-wrap-distance-bottom:0;mso-position-horizontal:absolute;mso-position-horizontal-relative:text;mso-position-vertical:absolute;mso-position-vertical-relative:text" o:gfxdata="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" strokecolor="black [3200]" strokeweight=".5pt">
-                <v:stroke endarrow="block" joinstyle="miter"/>
-              </v:shape>
-            </w:pict>
-          </mc:Fallback>
-        </mc:AlternateContent>
-      </w:r>
-      <w:r>
-        <w:rPr>
-          <w:noProof/>
-        </w:rPr>
-        <mc:AlternateContent>
-          <mc:Choice Requires="wps">
-            <w:drawing>
-              <wp:anchor distT="0" distB="0" distL="114300" distR="114300" simplePos="0" relativeHeight="251707392" behindDoc="0" locked="0" layoutInCell="1" allowOverlap="1">
-                <wp:simplePos x="0" y="0"/>
-                <wp:positionH relativeFrom="column">
-                  <wp:posOffset>4772025</wp:posOffset>
-                </wp:positionH>
-                <wp:positionV relativeFrom="paragraph">
-                  <wp:posOffset>5981700</wp:posOffset>
-                </wp:positionV>
-                <wp:extent cx="476250" cy="390525"/>
-                <wp:effectExtent l="0" t="0" r="57150" b="47625"/>
-                <wp:wrapNone/>
-                <wp:docPr id="3" name="Straight Arrow Connector 3"/>
-                <wp:cNvGraphicFramePr/>
-                <a:graphic xmlns:a="http://schemas.openxmlformats.org/drawingml/2006/main">
-                  <a:graphicData uri="http://schemas.microsoft.com/office/word/2010/wordprocessingShape">
-                    <wps:wsp>
-                      <wps:cNvCnPr/>
-                      <wps:spPr>
-                        <a:xfrm>
-                          <a:off x="0" y="0"/>
-                          <a:ext cx="476250" cy="390525"/>
-                        </a:xfrm>
-                        <a:prstGeom prst="straightConnector1">
-                          <a:avLst/>
-                        </a:prstGeom>
-                        <a:ln>
-                          <a:tailEnd type="triangle"/>
-                        </a:ln>
-                      </wps:spPr>
-                      <wps:style>
-                        <a:lnRef idx="1">
-                          <a:schemeClr val="dk1"/>
-                        </a:lnRef>
-                        <a:fillRef idx="0">
-                          <a:schemeClr val="dk1"/>
-                        </a:fillRef>
-                        <a:effectRef idx="0">
-                          <a:schemeClr val="dk1"/>
-                        </a:effectRef>
-                        <a:fontRef idx="minor">
-                          <a:schemeClr val="tx1"/>
-                        </a:fontRef>
-                      </wps:style>
-                      <wps:bodyPr/>
-                    </wps:wsp>
-                  </a:graphicData>
-                </a:graphic>
-              </wp:anchor>
-            </w:drawing>
-          </mc:Choice>
-          <mc:Fallback>
-            <w:pict>
-              <v:shape w14:anchorId="590F8C2C" id="Straight Arrow Connector 3" o:spid="_x0000_s1026" type="#_x0000_t32" style="position:absolute;margin-left:375.75pt;margin-top:471pt;width:37.5pt;height:30.75pt;z-index:251707392;visibility:visible;mso-wrap-style:square;mso-wrap-distance-left:9pt;mso-wrap-distance-top:0;mso-wrap-distance-right:9pt;mso-wrap-distance-bottom:0;mso-position-horizontal:absolute;mso-position-horizontal-relative:text;mso-position-vertical:absolute;mso-position-vertical-relative:text" o:gfxdata="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" strokecolor="black [3200]" strokeweight=".5pt">
-                <v:stroke endarrow="block" joinstyle="miter"/>
-              </v:shape>
-            </w:pict>
-          </mc:Fallback>
-        </mc:AlternateContent>
-      </w:r>
-      <w:r>
-        <w:rPr>
-          <w:noProof/>
-        </w:rPr>
-        <mc:AlternateContent>
-          <mc:Choice Requires="wps">
-            <w:drawing>
-              <wp:anchor distT="0" distB="0" distL="114300" distR="114300" simplePos="0" relativeHeight="251669504" behindDoc="0" locked="0" layoutInCell="1" allowOverlap="1" wp14:anchorId="24B6513B" wp14:editId="015701BB">
+              <wp:anchor distT="0" distB="0" distL="114300" distR="114300" simplePos="0" relativeHeight="251669504" behindDoc="0" locked="0" layoutInCell="1" allowOverlap="1" wp14:anchorId="4DC34DE2" wp14:editId="12BA368F">
                 <wp:simplePos x="0" y="0"/>
                 <wp:positionH relativeFrom="margin">
                   <wp:posOffset>3000375</wp:posOffset>
@@ -1093,6 +2437,47 @@
                                 <w:sz w:val="20"/>
                                 <w:szCs w:val="20"/>
                               </w:rPr>
+                              <w:t xml:space="preserve">Override </w:t>
+                            </w:r>
+                            <w:proofErr w:type="spellStart"/>
+                            <w:proofErr w:type="gramStart"/>
+                            <w:r>
+                              <w:rPr>
+                                <w:sz w:val="20"/>
+                                <w:szCs w:val="20"/>
+                              </w:rPr>
+                              <w:t>AtTheZoo</w:t>
+                            </w:r>
+                            <w:proofErr w:type="spellEnd"/>
+                            <w:r>
+                              <w:rPr>
+                                <w:sz w:val="20"/>
+                                <w:szCs w:val="20"/>
+                              </w:rPr>
+                              <w:t>(</w:t>
+                            </w:r>
+                            <w:proofErr w:type="gramEnd"/>
+                            <w:r>
+                              <w:rPr>
+                                <w:sz w:val="20"/>
+                                <w:szCs w:val="20"/>
+                              </w:rPr>
+                              <w:t>)</w:t>
+                            </w:r>
+                          </w:p>
+                          <w:p>
+                            <w:pPr>
+                              <w:pStyle w:val="NoSpacing"/>
+                              <w:rPr>
+                                <w:sz w:val="20"/>
+                                <w:szCs w:val="20"/>
+                              </w:rPr>
+                            </w:pPr>
+                            <w:r>
+                              <w:rPr>
+                                <w:sz w:val="20"/>
+                                <w:szCs w:val="20"/>
+                              </w:rPr>
                               <w:t>-</w:t>
                             </w:r>
                           </w:p>
@@ -1120,7 +2505,7 @@
           </mc:Choice>
           <mc:Fallback>
             <w:pict>
-              <v:roundrect w14:anchorId="24B6513B" id="Rectangle: Rounded Corners 30" o:spid="_x0000_s1027" style="position:absolute;left:0;text-align:left;margin-left:236.25pt;margin-top:317.25pt;width:144.75pt;height:159pt;z-index:251669504;visibility:visible;mso-wrap-style:square;mso-width-percent:0;mso-wrap-distance-left:9pt;mso-wrap-distance-top:0;mso-wrap-distance-right:9pt;mso-wrap-distance-bottom:0;mso-position-horizontal:absolute;mso-position-horizontal-relative:margin;mso-position-vertical:absolute;mso-position-vertical-relative:text;mso-width-percent:0;mso-width-relative:margin;v-text-anchor:middle" arcsize="10923f" o:gfxdata="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" fillcolor="window" strokecolor="#70ad47" strokeweight="1pt">
+              <v:roundrect w14:anchorId="4DC34DE2" id="Rectangle: Rounded Corners 30" o:spid="_x0000_s1030" style="position:absolute;left:0;text-align:left;margin-left:236.25pt;margin-top:317.25pt;width:144.75pt;height:159pt;z-index:251669504;visibility:visible;mso-wrap-style:square;mso-width-percent:0;mso-wrap-distance-left:9pt;mso-wrap-distance-top:0;mso-wrap-distance-right:9pt;mso-wrap-distance-bottom:0;mso-position-horizontal:absolute;mso-position-horizontal-relative:margin;mso-position-vertical:absolute;mso-position-vertical-relative:text;mso-width-percent:0;mso-width-relative:margin;v-text-anchor:middle" arcsize="10923f" o:gfxdata="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" fillcolor="window" strokecolor="#70ad47" strokeweight="1pt">
                 <v:stroke joinstyle="miter"/>
                 <v:textbox>
                   <w:txbxContent>
@@ -1341,6 +2726,47 @@
                           <w:szCs w:val="20"/>
                         </w:rPr>
                         <w:t>GoesFishing</w:t>
+                      </w:r>
+                      <w:proofErr w:type="spellEnd"/>
+                      <w:r>
+                        <w:rPr>
+                          <w:sz w:val="20"/>
+                          <w:szCs w:val="20"/>
+                        </w:rPr>
+                        <w:t>(</w:t>
+                      </w:r>
+                      <w:proofErr w:type="gramEnd"/>
+                      <w:r>
+                        <w:rPr>
+                          <w:sz w:val="20"/>
+                          <w:szCs w:val="20"/>
+                        </w:rPr>
+                        <w:t>)</w:t>
+                      </w:r>
+                    </w:p>
+                    <w:p>
+                      <w:pPr>
+                        <w:pStyle w:val="NoSpacing"/>
+                        <w:rPr>
+                          <w:sz w:val="20"/>
+                          <w:szCs w:val="20"/>
+                        </w:rPr>
+                      </w:pPr>
+                      <w:r>
+                        <w:rPr>
+                          <w:sz w:val="20"/>
+                          <w:szCs w:val="20"/>
+                        </w:rPr>
+                        <w:t xml:space="preserve">Override </w:t>
+                      </w:r>
+                      <w:proofErr w:type="spellStart"/>
+                      <w:proofErr w:type="gramStart"/>
+                      <w:r>
+                        <w:rPr>
+                          <w:sz w:val="20"/>
+                          <w:szCs w:val="20"/>
+                        </w:rPr>
+                        <w:t>AtTheZoo</w:t>
                       </w:r>
                       <w:proofErr w:type="spellEnd"/>
                       <w:r>
@@ -1395,653 +2821,7 @@
         <mc:AlternateContent>
           <mc:Choice Requires="wps">
             <w:drawing>
-              <wp:anchor distT="0" distB="0" distL="114300" distR="114300" simplePos="0" relativeHeight="251671552" behindDoc="0" locked="0" layoutInCell="1" allowOverlap="1" wp14:anchorId="4F7D6C04" wp14:editId="19A5C553">
-                <wp:simplePos x="0" y="0"/>
-                <wp:positionH relativeFrom="margin">
-                  <wp:posOffset>3305175</wp:posOffset>
-                </wp:positionH>
-                <wp:positionV relativeFrom="paragraph">
-                  <wp:posOffset>6372225</wp:posOffset>
-                </wp:positionV>
-                <wp:extent cx="1733550" cy="2019300"/>
-                <wp:effectExtent l="76200" t="76200" r="95250" b="95250"/>
-                <wp:wrapNone/>
-                <wp:docPr id="31" name="Rectangle: Rounded Corners 31"/>
-                <wp:cNvGraphicFramePr/>
-                <a:graphic xmlns:a="http://schemas.openxmlformats.org/drawingml/2006/main">
-                  <a:graphicData uri="http://schemas.microsoft.com/office/word/2010/wordprocessingShape">
-                    <wps:wsp>
-                      <wps:cNvSpPr/>
-                      <wps:spPr>
-                        <a:xfrm>
-                          <a:off x="0" y="0"/>
-                          <a:ext cx="1733550" cy="2019300"/>
-                        </a:xfrm>
-                        <a:prstGeom prst="roundRect">
-                          <a:avLst/>
-                        </a:prstGeom>
-                        <a:solidFill>
-                          <a:sysClr val="window" lastClr="FFFFFF"/>
-                        </a:solidFill>
-                        <a:ln w="12700" cap="flat" cmpd="sng" algn="ctr">
-                          <a:solidFill>
-                            <a:srgbClr val="70AD47"/>
-                          </a:solidFill>
-                          <a:prstDash val="solid"/>
-                          <a:miter lim="800000"/>
-                        </a:ln>
-                        <a:effectLst>
-                          <a:glow rad="63500">
-                            <a:schemeClr val="accent6">
-                              <a:satMod val="175000"/>
-                              <a:alpha val="40000"/>
-                            </a:schemeClr>
-                          </a:glow>
-                        </a:effectLst>
-                      </wps:spPr>
-                      <wps:txbx>
-                        <w:txbxContent>
-                          <w:p>
-                            <w:pPr>
-                              <w:pStyle w:val="NoSpacing"/>
-                              <w:jc w:val="center"/>
-                              <w:rPr>
-                                <w:sz w:val="20"/>
-                                <w:szCs w:val="20"/>
-                              </w:rPr>
-                            </w:pPr>
-                            <w:r>
-                              <w:rPr>
-                                <w:b/>
-                                <w:sz w:val="20"/>
-                                <w:szCs w:val="20"/>
-                                <w:u w:val="single"/>
-                              </w:rPr>
-                              <w:t>GRIZZLEY (CONCRETE)</w:t>
-                            </w:r>
-                          </w:p>
-                          <w:p>
-                            <w:pPr>
-                              <w:pStyle w:val="NoSpacing"/>
-                              <w:rPr>
-                                <w:sz w:val="20"/>
-                                <w:szCs w:val="20"/>
-                              </w:rPr>
-                            </w:pPr>
-                          </w:p>
-                          <w:p>
-                            <w:pPr>
-                              <w:pStyle w:val="NoSpacing"/>
-                              <w:jc w:val="center"/>
-                              <w:rPr>
-                                <w:b/>
-                                <w:sz w:val="20"/>
-                                <w:szCs w:val="20"/>
-                              </w:rPr>
-                            </w:pPr>
-                            <w:r>
-                              <w:rPr>
-                                <w:b/>
-                                <w:sz w:val="20"/>
-                                <w:szCs w:val="20"/>
-                              </w:rPr>
-                              <w:t>PROPERTIES</w:t>
-                            </w:r>
-                          </w:p>
-                          <w:p>
-                            <w:pPr>
-                              <w:pStyle w:val="NoSpacing"/>
-                              <w:rPr>
-                                <w:sz w:val="20"/>
-                                <w:szCs w:val="20"/>
-                              </w:rPr>
-                            </w:pPr>
-                            <w:r>
-                              <w:rPr>
-                                <w:sz w:val="20"/>
-                                <w:szCs w:val="20"/>
-                              </w:rPr>
-                              <w:t>b</w:t>
-                            </w:r>
-                            <w:r>
-                              <w:rPr>
-                                <w:sz w:val="20"/>
-                                <w:szCs w:val="20"/>
-                              </w:rPr>
-                              <w:t xml:space="preserve">ool </w:t>
-                            </w:r>
-                            <w:proofErr w:type="spellStart"/>
-                            <w:proofErr w:type="gramStart"/>
-                            <w:r>
-                              <w:rPr>
-                                <w:sz w:val="20"/>
-                                <w:szCs w:val="20"/>
-                              </w:rPr>
-                              <w:t>IsScary</w:t>
-                            </w:r>
-                            <w:proofErr w:type="spellEnd"/>
-                            <w:r>
-                              <w:rPr>
-                                <w:sz w:val="20"/>
-                                <w:szCs w:val="20"/>
-                              </w:rPr>
-                              <w:t>(</w:t>
-                            </w:r>
-                            <w:proofErr w:type="gramEnd"/>
-                            <w:r>
-                              <w:rPr>
-                                <w:sz w:val="20"/>
-                                <w:szCs w:val="20"/>
-                              </w:rPr>
-                              <w:t>)</w:t>
-                            </w:r>
-                          </w:p>
-                          <w:p>
-                            <w:pPr>
-                              <w:pStyle w:val="NoSpacing"/>
-                              <w:rPr>
-                                <w:sz w:val="20"/>
-                                <w:szCs w:val="20"/>
-                              </w:rPr>
-                            </w:pPr>
-                            <w:r>
-                              <w:rPr>
-                                <w:sz w:val="20"/>
-                                <w:szCs w:val="20"/>
-                              </w:rPr>
-                              <w:t xml:space="preserve">override </w:t>
-                            </w:r>
-                            <w:proofErr w:type="gramStart"/>
-                            <w:r>
-                              <w:rPr>
-                                <w:sz w:val="20"/>
-                                <w:szCs w:val="20"/>
-                              </w:rPr>
-                              <w:t>Omnivore(</w:t>
-                            </w:r>
-                            <w:proofErr w:type="gramEnd"/>
-                            <w:r>
-                              <w:rPr>
-                                <w:sz w:val="20"/>
-                                <w:szCs w:val="20"/>
-                              </w:rPr>
-                              <w:t>)</w:t>
-                            </w:r>
-                          </w:p>
-                          <w:p>
-                            <w:pPr>
-                              <w:pStyle w:val="NoSpacing"/>
-                              <w:rPr>
-                                <w:sz w:val="20"/>
-                                <w:szCs w:val="20"/>
-                              </w:rPr>
-                            </w:pPr>
-                            <w:r>
-                              <w:rPr>
-                                <w:sz w:val="20"/>
-                                <w:szCs w:val="20"/>
-                              </w:rPr>
-                              <w:t xml:space="preserve">override </w:t>
-                            </w:r>
-                            <w:proofErr w:type="gramStart"/>
-                            <w:r>
-                              <w:rPr>
-                                <w:sz w:val="20"/>
-                                <w:szCs w:val="20"/>
-                              </w:rPr>
-                              <w:t>Hibernates(</w:t>
-                            </w:r>
-                            <w:proofErr w:type="gramEnd"/>
-                            <w:r>
-                              <w:rPr>
-                                <w:sz w:val="20"/>
-                                <w:szCs w:val="20"/>
-                              </w:rPr>
-                              <w:t>)</w:t>
-                            </w:r>
-                          </w:p>
-                          <w:p>
-                            <w:pPr>
-                              <w:pStyle w:val="NoSpacing"/>
-                              <w:rPr>
-                                <w:sz w:val="20"/>
-                                <w:szCs w:val="20"/>
-                              </w:rPr>
-                            </w:pPr>
-                            <w:r>
-                              <w:rPr>
-                                <w:sz w:val="20"/>
-                                <w:szCs w:val="20"/>
-                              </w:rPr>
-                              <w:t>-</w:t>
-                            </w:r>
-                          </w:p>
-                          <w:p>
-                            <w:pPr>
-                              <w:pStyle w:val="NoSpacing"/>
-                              <w:jc w:val="center"/>
-                              <w:rPr>
-                                <w:b/>
-                                <w:sz w:val="20"/>
-                                <w:szCs w:val="20"/>
-                              </w:rPr>
-                            </w:pPr>
-                            <w:r>
-                              <w:rPr>
-                                <w:b/>
-                                <w:sz w:val="20"/>
-                                <w:szCs w:val="20"/>
-                              </w:rPr>
-                              <w:t>METHODS</w:t>
-                            </w:r>
-                          </w:p>
-                          <w:p>
-                            <w:pPr>
-                              <w:pStyle w:val="NoSpacing"/>
-                              <w:rPr>
-                                <w:sz w:val="20"/>
-                                <w:szCs w:val="20"/>
-                              </w:rPr>
-                            </w:pPr>
-                            <w:r>
-                              <w:rPr>
-                                <w:sz w:val="20"/>
-                                <w:szCs w:val="20"/>
-                              </w:rPr>
-                              <w:t xml:space="preserve">Bool </w:t>
-                            </w:r>
-                            <w:proofErr w:type="spellStart"/>
-                            <w:r>
-                              <w:rPr>
-                                <w:sz w:val="20"/>
-                                <w:szCs w:val="20"/>
-                              </w:rPr>
-                              <w:t>IsAMascott</w:t>
-                            </w:r>
-                            <w:proofErr w:type="spellEnd"/>
-                          </w:p>
-                          <w:p>
-                            <w:pPr>
-                              <w:pStyle w:val="NoSpacing"/>
-                              <w:rPr>
-                                <w:sz w:val="20"/>
-                                <w:szCs w:val="20"/>
-                              </w:rPr>
-                            </w:pPr>
-                            <w:r>
-                              <w:rPr>
-                                <w:sz w:val="20"/>
-                                <w:szCs w:val="20"/>
-                              </w:rPr>
-                              <w:t xml:space="preserve">Override </w:t>
-                            </w:r>
-                            <w:proofErr w:type="spellStart"/>
-                            <w:proofErr w:type="gramStart"/>
-                            <w:r>
-                              <w:rPr>
-                                <w:sz w:val="20"/>
-                                <w:szCs w:val="20"/>
-                              </w:rPr>
-                              <w:t>KingOfJungle</w:t>
-                            </w:r>
-                            <w:proofErr w:type="spellEnd"/>
-                            <w:r>
-                              <w:rPr>
-                                <w:sz w:val="20"/>
-                                <w:szCs w:val="20"/>
-                              </w:rPr>
-                              <w:t>(</w:t>
-                            </w:r>
-                            <w:proofErr w:type="gramEnd"/>
-                            <w:r>
-                              <w:rPr>
-                                <w:sz w:val="20"/>
-                                <w:szCs w:val="20"/>
-                              </w:rPr>
-                              <w:t>)</w:t>
-                            </w:r>
-                          </w:p>
-                          <w:p>
-                            <w:pPr>
-                              <w:pStyle w:val="NoSpacing"/>
-                              <w:rPr>
-                                <w:sz w:val="20"/>
-                                <w:szCs w:val="20"/>
-                              </w:rPr>
-                            </w:pPr>
-                            <w:r>
-                              <w:rPr>
-                                <w:sz w:val="20"/>
-                                <w:szCs w:val="20"/>
-                              </w:rPr>
-                              <w:t>Override Poops</w:t>
-                            </w:r>
-                          </w:p>
-                          <w:p>
-                            <w:pPr>
-                              <w:jc w:val="center"/>
-                            </w:pPr>
-                          </w:p>
-                        </w:txbxContent>
-                      </wps:txbx>
-                      <wps:bodyPr rot="0" spcFirstLastPara="0" vertOverflow="overflow" horzOverflow="overflow" vert="horz" wrap="square" lIns="91440" tIns="45720" rIns="91440" bIns="45720" numCol="1" spcCol="0" rtlCol="0" fromWordArt="0" anchor="ctr" anchorCtr="0" forceAA="0" compatLnSpc="1">
-                        <a:prstTxWarp prst="textNoShape">
-                          <a:avLst/>
-                        </a:prstTxWarp>
-                        <a:noAutofit/>
-                      </wps:bodyPr>
-                    </wps:wsp>
-                  </a:graphicData>
-                </a:graphic>
-                <wp14:sizeRelH relativeFrom="margin">
-                  <wp14:pctWidth>0</wp14:pctWidth>
-                </wp14:sizeRelH>
-              </wp:anchor>
-            </w:drawing>
-          </mc:Choice>
-          <mc:Fallback>
-            <w:pict>
-              <v:roundrect w14:anchorId="4F7D6C04" id="Rectangle: Rounded Corners 31" o:spid="_x0000_s1028" style="position:absolute;left:0;text-align:left;margin-left:260.25pt;margin-top:501.75pt;width:136.5pt;height:159pt;z-index:251671552;visibility:visible;mso-wrap-style:square;mso-width-percent:0;mso-wrap-distance-left:9pt;mso-wrap-distance-top:0;mso-wrap-distance-right:9pt;mso-wrap-distance-bottom:0;mso-position-horizontal:absolute;mso-position-horizontal-relative:margin;mso-position-vertical:absolute;mso-position-vertical-relative:text;mso-width-percent:0;mso-width-relative:margin;v-text-anchor:middle" arcsize="10923f" o:gfxdata="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" fillcolor="window" strokecolor="#70ad47" strokeweight="1pt">
-                <v:stroke joinstyle="miter"/>
-                <v:textbox>
-                  <w:txbxContent>
-                    <w:p>
-                      <w:pPr>
-                        <w:pStyle w:val="NoSpacing"/>
-                        <w:jc w:val="center"/>
-                        <w:rPr>
-                          <w:sz w:val="20"/>
-                          <w:szCs w:val="20"/>
-                        </w:rPr>
-                      </w:pPr>
-                      <w:r>
-                        <w:rPr>
-                          <w:b/>
-                          <w:sz w:val="20"/>
-                          <w:szCs w:val="20"/>
-                          <w:u w:val="single"/>
-                        </w:rPr>
-                        <w:t>GRIZZLEY (CONCRETE)</w:t>
-                      </w:r>
-                    </w:p>
-                    <w:p>
-                      <w:pPr>
-                        <w:pStyle w:val="NoSpacing"/>
-                        <w:rPr>
-                          <w:sz w:val="20"/>
-                          <w:szCs w:val="20"/>
-                        </w:rPr>
-                      </w:pPr>
-                    </w:p>
-                    <w:p>
-                      <w:pPr>
-                        <w:pStyle w:val="NoSpacing"/>
-                        <w:jc w:val="center"/>
-                        <w:rPr>
-                          <w:b/>
-                          <w:sz w:val="20"/>
-                          <w:szCs w:val="20"/>
-                        </w:rPr>
-                      </w:pPr>
-                      <w:r>
-                        <w:rPr>
-                          <w:b/>
-                          <w:sz w:val="20"/>
-                          <w:szCs w:val="20"/>
-                        </w:rPr>
-                        <w:t>PROPERTIES</w:t>
-                      </w:r>
-                    </w:p>
-                    <w:p>
-                      <w:pPr>
-                        <w:pStyle w:val="NoSpacing"/>
-                        <w:rPr>
-                          <w:sz w:val="20"/>
-                          <w:szCs w:val="20"/>
-                        </w:rPr>
-                      </w:pPr>
-                      <w:r>
-                        <w:rPr>
-                          <w:sz w:val="20"/>
-                          <w:szCs w:val="20"/>
-                        </w:rPr>
-                        <w:t>b</w:t>
-                      </w:r>
-                      <w:r>
-                        <w:rPr>
-                          <w:sz w:val="20"/>
-                          <w:szCs w:val="20"/>
-                        </w:rPr>
-                        <w:t xml:space="preserve">ool </w:t>
-                      </w:r>
-                      <w:proofErr w:type="spellStart"/>
-                      <w:proofErr w:type="gramStart"/>
-                      <w:r>
-                        <w:rPr>
-                          <w:sz w:val="20"/>
-                          <w:szCs w:val="20"/>
-                        </w:rPr>
-                        <w:t>IsScary</w:t>
-                      </w:r>
-                      <w:proofErr w:type="spellEnd"/>
-                      <w:r>
-                        <w:rPr>
-                          <w:sz w:val="20"/>
-                          <w:szCs w:val="20"/>
-                        </w:rPr>
-                        <w:t>(</w:t>
-                      </w:r>
-                      <w:proofErr w:type="gramEnd"/>
-                      <w:r>
-                        <w:rPr>
-                          <w:sz w:val="20"/>
-                          <w:szCs w:val="20"/>
-                        </w:rPr>
-                        <w:t>)</w:t>
-                      </w:r>
-                    </w:p>
-                    <w:p>
-                      <w:pPr>
-                        <w:pStyle w:val="NoSpacing"/>
-                        <w:rPr>
-                          <w:sz w:val="20"/>
-                          <w:szCs w:val="20"/>
-                        </w:rPr>
-                      </w:pPr>
-                      <w:r>
-                        <w:rPr>
-                          <w:sz w:val="20"/>
-                          <w:szCs w:val="20"/>
-                        </w:rPr>
-                        <w:t xml:space="preserve">override </w:t>
-                      </w:r>
-                      <w:proofErr w:type="gramStart"/>
-                      <w:r>
-                        <w:rPr>
-                          <w:sz w:val="20"/>
-                          <w:szCs w:val="20"/>
-                        </w:rPr>
-                        <w:t>Omnivore(</w:t>
-                      </w:r>
-                      <w:proofErr w:type="gramEnd"/>
-                      <w:r>
-                        <w:rPr>
-                          <w:sz w:val="20"/>
-                          <w:szCs w:val="20"/>
-                        </w:rPr>
-                        <w:t>)</w:t>
-                      </w:r>
-                    </w:p>
-                    <w:p>
-                      <w:pPr>
-                        <w:pStyle w:val="NoSpacing"/>
-                        <w:rPr>
-                          <w:sz w:val="20"/>
-                          <w:szCs w:val="20"/>
-                        </w:rPr>
-                      </w:pPr>
-                      <w:r>
-                        <w:rPr>
-                          <w:sz w:val="20"/>
-                          <w:szCs w:val="20"/>
-                        </w:rPr>
-                        <w:t xml:space="preserve">override </w:t>
-                      </w:r>
-                      <w:proofErr w:type="gramStart"/>
-                      <w:r>
-                        <w:rPr>
-                          <w:sz w:val="20"/>
-                          <w:szCs w:val="20"/>
-                        </w:rPr>
-                        <w:t>Hibernates(</w:t>
-                      </w:r>
-                      <w:proofErr w:type="gramEnd"/>
-                      <w:r>
-                        <w:rPr>
-                          <w:sz w:val="20"/>
-                          <w:szCs w:val="20"/>
-                        </w:rPr>
-                        <w:t>)</w:t>
-                      </w:r>
-                    </w:p>
-                    <w:p>
-                      <w:pPr>
-                        <w:pStyle w:val="NoSpacing"/>
-                        <w:rPr>
-                          <w:sz w:val="20"/>
-                          <w:szCs w:val="20"/>
-                        </w:rPr>
-                      </w:pPr>
-                      <w:r>
-                        <w:rPr>
-                          <w:sz w:val="20"/>
-                          <w:szCs w:val="20"/>
-                        </w:rPr>
-                        <w:t>-</w:t>
-                      </w:r>
-                    </w:p>
-                    <w:p>
-                      <w:pPr>
-                        <w:pStyle w:val="NoSpacing"/>
-                        <w:jc w:val="center"/>
-                        <w:rPr>
-                          <w:b/>
-                          <w:sz w:val="20"/>
-                          <w:szCs w:val="20"/>
-                        </w:rPr>
-                      </w:pPr>
-                      <w:r>
-                        <w:rPr>
-                          <w:b/>
-                          <w:sz w:val="20"/>
-                          <w:szCs w:val="20"/>
-                        </w:rPr>
-                        <w:t>METHODS</w:t>
-                      </w:r>
-                    </w:p>
-                    <w:p>
-                      <w:pPr>
-                        <w:pStyle w:val="NoSpacing"/>
-                        <w:rPr>
-                          <w:sz w:val="20"/>
-                          <w:szCs w:val="20"/>
-                        </w:rPr>
-                      </w:pPr>
-                      <w:r>
-                        <w:rPr>
-                          <w:sz w:val="20"/>
-                          <w:szCs w:val="20"/>
-                        </w:rPr>
-                        <w:t xml:space="preserve">Bool </w:t>
-                      </w:r>
-                      <w:proofErr w:type="spellStart"/>
-                      <w:r>
-                        <w:rPr>
-                          <w:sz w:val="20"/>
-                          <w:szCs w:val="20"/>
-                        </w:rPr>
-                        <w:t>IsAMascott</w:t>
-                      </w:r>
-                      <w:proofErr w:type="spellEnd"/>
-                    </w:p>
-                    <w:p>
-                      <w:pPr>
-                        <w:pStyle w:val="NoSpacing"/>
-                        <w:rPr>
-                          <w:sz w:val="20"/>
-                          <w:szCs w:val="20"/>
-                        </w:rPr>
-                      </w:pPr>
-                      <w:r>
-                        <w:rPr>
-                          <w:sz w:val="20"/>
-                          <w:szCs w:val="20"/>
-                        </w:rPr>
-                        <w:t xml:space="preserve">Override </w:t>
-                      </w:r>
-                      <w:proofErr w:type="spellStart"/>
-                      <w:proofErr w:type="gramStart"/>
-                      <w:r>
-                        <w:rPr>
-                          <w:sz w:val="20"/>
-                          <w:szCs w:val="20"/>
-                        </w:rPr>
-                        <w:t>KingOfJungle</w:t>
-                      </w:r>
-                      <w:proofErr w:type="spellEnd"/>
-                      <w:r>
-                        <w:rPr>
-                          <w:sz w:val="20"/>
-                          <w:szCs w:val="20"/>
-                        </w:rPr>
-                        <w:t>(</w:t>
-                      </w:r>
-                      <w:proofErr w:type="gramEnd"/>
-                      <w:r>
-                        <w:rPr>
-                          <w:sz w:val="20"/>
-                          <w:szCs w:val="20"/>
-                        </w:rPr>
-                        <w:t>)</w:t>
-                      </w:r>
-                    </w:p>
-                    <w:p>
-                      <w:pPr>
-                        <w:pStyle w:val="NoSpacing"/>
-                        <w:rPr>
-                          <w:sz w:val="20"/>
-                          <w:szCs w:val="20"/>
-                        </w:rPr>
-                      </w:pPr>
-                      <w:r>
-                        <w:rPr>
-                          <w:sz w:val="20"/>
-                          <w:szCs w:val="20"/>
-                        </w:rPr>
-                        <w:t>Override Poops</w:t>
-                      </w:r>
-                    </w:p>
-                    <w:p>
-                      <w:pPr>
-                        <w:jc w:val="center"/>
-                      </w:pPr>
-                    </w:p>
-                  </w:txbxContent>
-                </v:textbox>
-                <w10:wrap anchorx="margin"/>
-              </v:roundrect>
-            </w:pict>
-          </mc:Fallback>
-        </mc:AlternateContent>
-      </w:r>
-      <w:r>
-        <w:rPr>
-          <w:noProof/>
-        </w:rPr>
-        <mc:AlternateContent>
-          <mc:Choice Requires="wps">
-            <w:drawing>
-              <wp:anchor distT="0" distB="0" distL="114300" distR="114300" simplePos="0" relativeHeight="251663360" behindDoc="0" locked="0" layoutInCell="1" allowOverlap="1" wp14:anchorId="66CF0447" wp14:editId="2EE4050A">
+              <wp:anchor distT="0" distB="0" distL="114300" distR="114300" simplePos="0" relativeHeight="251663360" behindDoc="0" locked="0" layoutInCell="1" allowOverlap="1" wp14:anchorId="3DC9A4DC" wp14:editId="7BC66D2D">
                 <wp:simplePos x="0" y="0"/>
                 <wp:positionH relativeFrom="column">
                   <wp:posOffset>3171825</wp:posOffset>
@@ -2188,7 +2968,16 @@
                                 <w:sz w:val="20"/>
                                 <w:szCs w:val="20"/>
                               </w:rPr>
-                              <w:t xml:space="preserve">bool </w:t>
+                              <w:t>bo</w:t>
+                            </w:r>
+                            <w:bookmarkStart w:id="0" w:name="_GoBack"/>
+                            <w:bookmarkEnd w:id="0"/>
+                            <w:r>
+                              <w:rPr>
+                                <w:sz w:val="20"/>
+                                <w:szCs w:val="20"/>
+                              </w:rPr>
+                              <w:t xml:space="preserve">ol </w:t>
                             </w:r>
                             <w:proofErr w:type="spellStart"/>
                             <w:proofErr w:type="gramStart"/>
@@ -2347,6 +3136,22 @@
                                 <w:szCs w:val="20"/>
                               </w:rPr>
                               <w:t>)</w:t>
+                            </w:r>
+                          </w:p>
+                          <w:p>
+                            <w:pPr>
+                              <w:pStyle w:val="NoSpacing"/>
+                              <w:rPr>
+                                <w:sz w:val="20"/>
+                                <w:szCs w:val="20"/>
+                              </w:rPr>
+                            </w:pPr>
+                            <w:r>
+                              <w:rPr>
+                                <w:sz w:val="20"/>
+                                <w:szCs w:val="20"/>
+                              </w:rPr>
+                              <w:t>Override GoesFishing()</w:t>
                             </w:r>
                           </w:p>
                           <w:p>
@@ -2373,7 +3178,7 @@
           </mc:Choice>
           <mc:Fallback>
             <w:pict>
-              <v:roundrect w14:anchorId="66CF0447" id="Rectangle: Rounded Corners 26" o:spid="_x0000_s1029" style="position:absolute;left:0;text-align:left;margin-left:249.75pt;margin-top:129pt;width:166.5pt;height:159pt;z-index:251663360;visibility:visible;mso-wrap-style:square;mso-width-percent:0;mso-wrap-distance-left:9pt;mso-wrap-distance-top:0;mso-wrap-distance-right:9pt;mso-wrap-distance-bottom:0;mso-position-horizontal:absolute;mso-position-horizontal-relative:text;mso-position-vertical:absolute;mso-position-vertical-relative:text;mso-width-percent:0;mso-width-relative:margin;v-text-anchor:middle" arcsize="10923f" o:gfxdata="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" fillcolor="window" strokecolor="#70ad47" strokeweight="1pt">
+              <v:roundrect w14:anchorId="3DC9A4DC" id="Rectangle: Rounded Corners 26" o:spid="_x0000_s1031" style="position:absolute;left:0;text-align:left;margin-left:249.75pt;margin-top:129pt;width:166.5pt;height:159pt;z-index:251663360;visibility:visible;mso-wrap-style:square;mso-width-percent:0;mso-wrap-distance-left:9pt;mso-wrap-distance-top:0;mso-wrap-distance-right:9pt;mso-wrap-distance-bottom:0;mso-position-horizontal:absolute;mso-position-horizontal-relative:text;mso-position-vertical:absolute;mso-position-vertical-relative:text;mso-width-percent:0;mso-width-relative:margin;v-text-anchor:middle" arcsize="10923f" o:gfxdata="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" fillcolor="window" strokecolor="#70ad47" strokeweight="1pt">
                 <v:stroke joinstyle="miter"/>
                 <v:textbox>
                   <w:txbxContent>
@@ -2478,7 +3283,16 @@
                           <w:sz w:val="20"/>
                           <w:szCs w:val="20"/>
                         </w:rPr>
-                        <w:t xml:space="preserve">bool </w:t>
+                        <w:t>bo</w:t>
+                      </w:r>
+                      <w:bookmarkStart w:id="1" w:name="_GoBack"/>
+                      <w:bookmarkEnd w:id="1"/>
+                      <w:r>
+                        <w:rPr>
+                          <w:sz w:val="20"/>
+                          <w:szCs w:val="20"/>
+                        </w:rPr>
+                        <w:t xml:space="preserve">ol </w:t>
                       </w:r>
                       <w:proofErr w:type="spellStart"/>
                       <w:proofErr w:type="gramStart"/>
@@ -2637,6 +3451,22 @@
                           <w:szCs w:val="20"/>
                         </w:rPr>
                         <w:t>)</w:t>
+                      </w:r>
+                    </w:p>
+                    <w:p>
+                      <w:pPr>
+                        <w:pStyle w:val="NoSpacing"/>
+                        <w:rPr>
+                          <w:sz w:val="20"/>
+                          <w:szCs w:val="20"/>
+                        </w:rPr>
+                      </w:pPr>
+                      <w:r>
+                        <w:rPr>
+                          <w:sz w:val="20"/>
+                          <w:szCs w:val="20"/>
+                        </w:rPr>
+                        <w:t>Override GoesFishing()</w:t>
                       </w:r>
                     </w:p>
                     <w:p>
@@ -2658,7 +3488,7 @@
         <mc:AlternateContent>
           <mc:Choice Requires="wps">
             <w:drawing>
-              <wp:anchor distT="0" distB="0" distL="114300" distR="114300" simplePos="0" relativeHeight="251706368" behindDoc="0" locked="0" layoutInCell="1" allowOverlap="1">
+              <wp:anchor distT="0" distB="0" distL="114300" distR="114300" simplePos="0" relativeHeight="251706368" behindDoc="0" locked="0" layoutInCell="1" allowOverlap="1" wp14:anchorId="06574EB6" wp14:editId="5E735D3A">
                 <wp:simplePos x="0" y="0"/>
                 <wp:positionH relativeFrom="column">
                   <wp:posOffset>3943350</wp:posOffset>
@@ -2724,7 +3554,7 @@
         <mc:AlternateContent>
           <mc:Choice Requires="wps">
             <w:drawing>
-              <wp:anchor distT="0" distB="0" distL="114300" distR="114300" simplePos="0" relativeHeight="251705344" behindDoc="0" locked="0" layoutInCell="1" allowOverlap="1" wp14:anchorId="67C5450F" wp14:editId="15F75108">
+              <wp:anchor distT="0" distB="0" distL="114300" distR="114300" simplePos="0" relativeHeight="251705344" behindDoc="0" locked="0" layoutInCell="1" allowOverlap="1" wp14:anchorId="0ACC745B" wp14:editId="52A423C7">
                 <wp:simplePos x="0" y="0"/>
                 <wp:positionH relativeFrom="margin">
                   <wp:posOffset>4924425</wp:posOffset>
@@ -2761,10 +3591,10 @@
                         </a:ln>
                         <a:effectLst>
                           <a:glow rad="63500">
-                            <a:srgbClr val="FFC000">
+                            <a:schemeClr val="accent6">
                               <a:satMod val="175000"/>
                               <a:alpha val="40000"/>
-                            </a:srgbClr>
+                            </a:schemeClr>
                           </a:glow>
                         </a:effectLst>
                       </wps:spPr>
@@ -2795,7 +3625,25 @@
                                 <w:szCs w:val="20"/>
                                 <w:u w:val="single"/>
                               </w:rPr>
-                              <w:t>BEAR (ABSTRACT)</w:t>
+                              <w:t>BEAR (</w:t>
+                            </w:r>
+                            <w:r>
+                              <w:rPr>
+                                <w:b/>
+                                <w:sz w:val="20"/>
+                                <w:szCs w:val="20"/>
+                                <w:u w:val="single"/>
+                              </w:rPr>
+                              <w:t>CONCRETE</w:t>
+                            </w:r>
+                            <w:r>
+                              <w:rPr>
+                                <w:b/>
+                                <w:sz w:val="20"/>
+                                <w:szCs w:val="20"/>
+                                <w:u w:val="single"/>
+                              </w:rPr>
+                              <w:t>)</w:t>
                             </w:r>
                           </w:p>
                           <w:p>
@@ -3097,7 +3945,7 @@
           </mc:Choice>
           <mc:Fallback>
             <w:pict>
-              <v:roundrect w14:anchorId="67C5450F" id="Rectangle: Rounded Corners 1" o:spid="_x0000_s1030" style="position:absolute;left:0;text-align:left;margin-left:387.75pt;margin-top:318pt;width:140.25pt;height:159pt;z-index:251705344;visibility:visible;mso-wrap-style:square;mso-width-percent:0;mso-wrap-distance-left:9pt;mso-wrap-distance-top:0;mso-wrap-distance-right:9pt;mso-wrap-distance-bottom:0;mso-position-horizontal:absolute;mso-position-horizontal-relative:margin;mso-position-vertical:absolute;mso-position-vertical-relative:text;mso-width-percent:0;mso-width-relative:margin;v-text-anchor:middle" arcsize="10923f" o:gfxdata="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" fillcolor="window" strokecolor="#70ad47" strokeweight="1pt">
+              <v:roundrect w14:anchorId="0ACC745B" id="Rectangle: Rounded Corners 1" o:spid="_x0000_s1032" style="position:absolute;left:0;text-align:left;margin-left:387.75pt;margin-top:318pt;width:140.25pt;height:159pt;z-index:251705344;visibility:visible;mso-wrap-style:square;mso-width-percent:0;mso-wrap-distance-left:9pt;mso-wrap-distance-top:0;mso-wrap-distance-right:9pt;mso-wrap-distance-bottom:0;mso-position-horizontal:absolute;mso-position-horizontal-relative:margin;mso-position-vertical:absolute;mso-position-vertical-relative:text;mso-width-percent:0;mso-width-relative:margin;v-text-anchor:middle" arcsize="10923f" o:gfxdata="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" fillcolor="window" strokecolor="#70ad47" strokeweight="1pt">
                 <v:stroke joinstyle="miter"/>
                 <v:textbox>
                   <w:txbxContent>
@@ -3126,7 +3974,25 @@
                           <w:szCs w:val="20"/>
                           <w:u w:val="single"/>
                         </w:rPr>
-                        <w:t>BEAR (ABSTRACT)</w:t>
+                        <w:t>BEAR (</w:t>
+                      </w:r>
+                      <w:r>
+                        <w:rPr>
+                          <w:b/>
+                          <w:sz w:val="20"/>
+                          <w:szCs w:val="20"/>
+                          <w:u w:val="single"/>
+                        </w:rPr>
+                        <w:t>CONCRETE</w:t>
+                      </w:r>
+                      <w:r>
+                        <w:rPr>
+                          <w:b/>
+                          <w:sz w:val="20"/>
+                          <w:szCs w:val="20"/>
+                          <w:u w:val="single"/>
+                        </w:rPr>
+                        <w:t>)</w:t>
                       </w:r>
                     </w:p>
                     <w:p>
@@ -3424,7 +4290,7 @@
         <mc:AlternateContent>
           <mc:Choice Requires="wps">
             <w:drawing>
-              <wp:anchor distT="0" distB="0" distL="114300" distR="114300" simplePos="0" relativeHeight="251667456" behindDoc="0" locked="0" layoutInCell="1" allowOverlap="1" wp14:anchorId="496A30B2" wp14:editId="09DAF2D6">
+              <wp:anchor distT="0" distB="0" distL="114300" distR="114300" simplePos="0" relativeHeight="251667456" behindDoc="0" locked="0" layoutInCell="1" allowOverlap="1" wp14:anchorId="57258E79" wp14:editId="08DDC540">
                 <wp:simplePos x="0" y="0"/>
                 <wp:positionH relativeFrom="page">
                   <wp:align>left</wp:align>
@@ -3461,10 +4327,10 @@
                         </a:ln>
                         <a:effectLst>
                           <a:glow rad="63500">
-                            <a:srgbClr val="FFC000">
+                            <a:schemeClr val="accent6">
                               <a:satMod val="175000"/>
                               <a:alpha val="40000"/>
-                            </a:srgbClr>
+                            </a:schemeClr>
                           </a:glow>
                         </a:effectLst>
                       </wps:spPr>
@@ -3486,7 +4352,25 @@
                                 <w:szCs w:val="20"/>
                                 <w:u w:val="single"/>
                               </w:rPr>
-                              <w:t>TIGERS (ABSTRACT)</w:t>
+                              <w:t>TIGERS (</w:t>
+                            </w:r>
+                            <w:r>
+                              <w:rPr>
+                                <w:b/>
+                                <w:sz w:val="20"/>
+                                <w:szCs w:val="20"/>
+                                <w:u w:val="single"/>
+                              </w:rPr>
+                              <w:t>CONCRETE</w:t>
+                            </w:r>
+                            <w:r>
+                              <w:rPr>
+                                <w:b/>
+                                <w:sz w:val="20"/>
+                                <w:szCs w:val="20"/>
+                                <w:u w:val="single"/>
+                              </w:rPr>
+                              <w:t>)</w:t>
                             </w:r>
                           </w:p>
                           <w:p>
@@ -3555,16 +4439,7 @@
                                 <w:sz w:val="20"/>
                                 <w:szCs w:val="20"/>
                               </w:rPr>
-                              <w:t>)</w:t>
-                            </w:r>
-                            <w:bookmarkStart w:id="0" w:name="_GoBack"/>
-                            <w:bookmarkEnd w:id="0"/>
-                            <w:r>
-                              <w:rPr>
-                                <w:sz w:val="20"/>
-                                <w:szCs w:val="20"/>
-                              </w:rPr>
-                              <w:t xml:space="preserve"> Virtual</w:t>
+                              <w:t>) Virtual</w:t>
                             </w:r>
                           </w:p>
                           <w:p>
@@ -3717,7 +4592,7 @@
           </mc:Choice>
           <mc:Fallback>
             <w:pict>
-              <v:roundrect w14:anchorId="496A30B2" id="Rectangle: Rounded Corners 29" o:spid="_x0000_s1031" style="position:absolute;left:0;text-align:left;margin-left:0;margin-top:314.25pt;width:2in;height:159pt;z-index:251667456;visibility:visible;mso-wrap-style:square;mso-width-percent:0;mso-wrap-distance-left:9pt;mso-wrap-distance-top:0;mso-wrap-distance-right:9pt;mso-wrap-distance-bottom:0;mso-position-horizontal:left;mso-position-horizontal-relative:page;mso-position-vertical:absolute;mso-position-vertical-relative:text;mso-width-percent:0;mso-width-relative:margin;v-text-anchor:middle" arcsize="10923f" o:gfxdata="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" fillcolor="window" strokecolor="#70ad47" strokeweight="1pt">
+              <v:roundrect w14:anchorId="57258E79" id="Rectangle: Rounded Corners 29" o:spid="_x0000_s1033" style="position:absolute;left:0;text-align:left;margin-left:0;margin-top:314.25pt;width:2in;height:159pt;z-index:251667456;visibility:visible;mso-wrap-style:square;mso-width-percent:0;mso-wrap-distance-left:9pt;mso-wrap-distance-top:0;mso-wrap-distance-right:9pt;mso-wrap-distance-bottom:0;mso-position-horizontal:left;mso-position-horizontal-relative:page;mso-position-vertical:absolute;mso-position-vertical-relative:text;mso-width-percent:0;mso-width-relative:margin;v-text-anchor:middle" arcsize="10923f" o:gfxdata="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" fillcolor="window" strokecolor="#70ad47" strokeweight="1pt">
                 <v:stroke joinstyle="miter"/>
                 <v:textbox>
                   <w:txbxContent>
@@ -3737,7 +4612,25 @@
                           <w:szCs w:val="20"/>
                           <w:u w:val="single"/>
                         </w:rPr>
-                        <w:t>TIGERS (ABSTRACT)</w:t>
+                        <w:t>TIGERS (</w:t>
+                      </w:r>
+                      <w:r>
+                        <w:rPr>
+                          <w:b/>
+                          <w:sz w:val="20"/>
+                          <w:szCs w:val="20"/>
+                          <w:u w:val="single"/>
+                        </w:rPr>
+                        <w:t>CONCRETE</w:t>
+                      </w:r>
+                      <w:r>
+                        <w:rPr>
+                          <w:b/>
+                          <w:sz w:val="20"/>
+                          <w:szCs w:val="20"/>
+                          <w:u w:val="single"/>
+                        </w:rPr>
+                        <w:t>)</w:t>
                       </w:r>
                     </w:p>
                     <w:p>
@@ -3806,16 +4699,7 @@
                           <w:sz w:val="20"/>
                           <w:szCs w:val="20"/>
                         </w:rPr>
-                        <w:t>)</w:t>
-                      </w:r>
-                      <w:bookmarkStart w:id="1" w:name="_GoBack"/>
-                      <w:bookmarkEnd w:id="1"/>
-                      <w:r>
-                        <w:rPr>
-                          <w:sz w:val="20"/>
-                          <w:szCs w:val="20"/>
-                        </w:rPr>
-                        <w:t xml:space="preserve"> Virtual</w:t>
+                        <w:t>) Virtual</w:t>
                       </w:r>
                     </w:p>
                     <w:p>
@@ -3964,7 +4848,7 @@
         <mc:AlternateContent>
           <mc:Choice Requires="wps">
             <w:drawing>
-              <wp:anchor distT="0" distB="0" distL="114300" distR="114300" simplePos="0" relativeHeight="251665408" behindDoc="0" locked="0" layoutInCell="1" allowOverlap="1" wp14:anchorId="66CF0447" wp14:editId="2EE4050A">
+              <wp:anchor distT="0" distB="0" distL="114300" distR="114300" simplePos="0" relativeHeight="251665408" behindDoc="0" locked="0" layoutInCell="1" allowOverlap="1" wp14:anchorId="2693D5B3" wp14:editId="7FD03B7C">
                 <wp:simplePos x="0" y="0"/>
                 <wp:positionH relativeFrom="page">
                   <wp:posOffset>1961515</wp:posOffset>
@@ -4001,7 +4885,7 @@
                         </a:ln>
                         <a:effectLst>
                           <a:glow rad="63500">
-                            <a:schemeClr val="accent4">
+                            <a:schemeClr val="accent6">
                               <a:satMod val="175000"/>
                               <a:alpha val="40000"/>
                             </a:schemeClr>
@@ -4336,7 +5220,7 @@
           </mc:Choice>
           <mc:Fallback>
             <w:pict>
-              <v:roundrect w14:anchorId="66CF0447" id="Rectangle: Rounded Corners 27" o:spid="_x0000_s1032" style="position:absolute;left:0;text-align:left;margin-left:154.45pt;margin-top:318pt;width:138.75pt;height:159pt;z-index:251665408;visibility:visible;mso-wrap-style:square;mso-width-percent:0;mso-height-percent:0;mso-wrap-distance-left:9pt;mso-wrap-distance-top:0;mso-wrap-distance-right:9pt;mso-wrap-distance-bottom:0;mso-position-horizontal:absolute;mso-position-horizontal-relative:page;mso-position-vertical:absolute;mso-position-vertical-relative:text;mso-width-percent:0;mso-height-percent:0;mso-width-relative:margin;mso-height-relative:margin;v-text-anchor:middle" arcsize="10923f" o:gfxdata="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" fillcolor="window" strokecolor="#70ad47" strokeweight="1pt">
+              <v:roundrect w14:anchorId="2693D5B3" id="Rectangle: Rounded Corners 27" o:spid="_x0000_s1034" style="position:absolute;left:0;text-align:left;margin-left:154.45pt;margin-top:318pt;width:138.75pt;height:159pt;z-index:251665408;visibility:visible;mso-wrap-style:square;mso-width-percent:0;mso-height-percent:0;mso-wrap-distance-left:9pt;mso-wrap-distance-top:0;mso-wrap-distance-right:9pt;mso-wrap-distance-bottom:0;mso-position-horizontal:absolute;mso-position-horizontal-relative:page;mso-position-vertical:absolute;mso-position-vertical-relative:text;mso-width-percent:0;mso-height-percent:0;mso-width-relative:margin;mso-height-relative:margin;v-text-anchor:middle" arcsize="10923f" o:gfxdata="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" fillcolor="window" strokecolor="#70ad47" strokeweight="1pt">
                 <v:stroke joinstyle="miter"/>
                 <v:textbox>
                   <w:txbxContent>
@@ -4659,7 +5543,7 @@
         <mc:AlternateContent>
           <mc:Choice Requires="wps">
             <w:drawing>
-              <wp:anchor distT="0" distB="0" distL="114300" distR="114300" simplePos="0" relativeHeight="251661312" behindDoc="0" locked="0" layoutInCell="1" allowOverlap="1" wp14:anchorId="07964D4A" wp14:editId="2C1FD6D7">
+              <wp:anchor distT="0" distB="0" distL="114300" distR="114300" simplePos="0" relativeHeight="251661312" behindDoc="0" locked="0" layoutInCell="1" allowOverlap="1" wp14:anchorId="301A8CE1" wp14:editId="059B723A">
                 <wp:simplePos x="0" y="0"/>
                 <wp:positionH relativeFrom="margin">
                   <wp:posOffset>219075</wp:posOffset>
@@ -5220,7 +6104,7 @@
         <mc:AlternateContent>
           <mc:Choice Requires="wps">
             <w:drawing>
-              <wp:anchor distT="0" distB="0" distL="114300" distR="114300" simplePos="0" relativeHeight="251700224" behindDoc="0" locked="0" layoutInCell="1" allowOverlap="1">
+              <wp:anchor distT="0" distB="0" distL="114300" distR="114300" simplePos="0" relativeHeight="251700224" behindDoc="0" locked="0" layoutInCell="1" allowOverlap="1" wp14:anchorId="3779D06C" wp14:editId="573D7F4C">
                 <wp:simplePos x="0" y="0"/>
                 <wp:positionH relativeFrom="column">
                   <wp:posOffset>4000500</wp:posOffset>
@@ -5286,7 +6170,7 @@
         <mc:AlternateContent>
           <mc:Choice Requires="wps">
             <w:drawing>
-              <wp:anchor distT="0" distB="0" distL="114300" distR="114300" simplePos="0" relativeHeight="251697152" behindDoc="0" locked="0" layoutInCell="1" allowOverlap="1">
+              <wp:anchor distT="0" distB="0" distL="114300" distR="114300" simplePos="0" relativeHeight="251697152" behindDoc="0" locked="0" layoutInCell="1" allowOverlap="1" wp14:anchorId="6D496C0F" wp14:editId="34C37968">
                 <wp:simplePos x="0" y="0"/>
                 <wp:positionH relativeFrom="column">
                   <wp:posOffset>1114425</wp:posOffset>
@@ -5352,7 +6236,7 @@
         <mc:AlternateContent>
           <mc:Choice Requires="wps">
             <w:drawing>
-              <wp:anchor distT="0" distB="0" distL="114300" distR="114300" simplePos="0" relativeHeight="251696128" behindDoc="0" locked="0" layoutInCell="1" allowOverlap="1">
+              <wp:anchor distT="0" distB="0" distL="114300" distR="114300" simplePos="0" relativeHeight="251696128" behindDoc="0" locked="0" layoutInCell="1" allowOverlap="1" wp14:anchorId="4A154B4B" wp14:editId="2DF66526">
                 <wp:simplePos x="0" y="0"/>
                 <wp:positionH relativeFrom="column">
                   <wp:posOffset>657225</wp:posOffset>
@@ -5418,7 +6302,7 @@
         <mc:AlternateContent>
           <mc:Choice Requires="wps">
             <w:drawing>
-              <wp:anchor distT="0" distB="0" distL="114300" distR="114300" simplePos="0" relativeHeight="251695104" behindDoc="0" locked="0" layoutInCell="1" allowOverlap="1">
+              <wp:anchor distT="0" distB="0" distL="114300" distR="114300" simplePos="0" relativeHeight="251695104" behindDoc="0" locked="0" layoutInCell="1" allowOverlap="1" wp14:anchorId="609321AB" wp14:editId="077F862D">
                 <wp:simplePos x="0" y="0"/>
                 <wp:positionH relativeFrom="column">
                   <wp:posOffset>1924050</wp:posOffset>
@@ -5484,7 +6368,7 @@
         <mc:AlternateContent>
           <mc:Choice Requires="wps">
             <w:drawing>
-              <wp:anchor distT="0" distB="0" distL="114300" distR="114300" simplePos="0" relativeHeight="251694080" behindDoc="0" locked="0" layoutInCell="1" allowOverlap="1">
+              <wp:anchor distT="0" distB="0" distL="114300" distR="114300" simplePos="0" relativeHeight="251694080" behindDoc="0" locked="0" layoutInCell="1" allowOverlap="1" wp14:anchorId="424B12C9" wp14:editId="551C89D3">
                 <wp:simplePos x="0" y="0"/>
                 <wp:positionH relativeFrom="column">
                   <wp:posOffset>2562225</wp:posOffset>
@@ -5550,7 +6434,7 @@
         <mc:AlternateContent>
           <mc:Choice Requires="wps">
             <w:drawing>
-              <wp:anchor distT="0" distB="0" distL="114300" distR="114300" simplePos="0" relativeHeight="251659264" behindDoc="0" locked="0" layoutInCell="1" allowOverlap="1">
+              <wp:anchor distT="0" distB="0" distL="114300" distR="114300" simplePos="0" relativeHeight="251659264" behindDoc="0" locked="0" layoutInCell="1" allowOverlap="1" wp14:anchorId="42E05791" wp14:editId="338C2F71">
                 <wp:simplePos x="0" y="0"/>
                 <wp:positionH relativeFrom="column">
                   <wp:posOffset>1695450</wp:posOffset>
@@ -7249,7 +8133,7 @@
   <w:style w:type="paragraph" w:default="1" w:styleId="Normal">
     <w:name w:val="Normal"/>
     <w:qFormat/>
-    <w:rsid w:val="00FD7A7D"/>
+    <w:rsid w:val="00136F25"/>
   </w:style>
   <w:style w:type="character" w:default="1" w:styleId="DefaultParagraphFont">
     <w:name w:val="Default Paragraph Font"/>
@@ -7653,7 +8537,7 @@
 </file>
 
 <file path=customXml/itemProps1.xml><?xml version="1.0" encoding="utf-8"?>
-<ds:datastoreItem xmlns:ds="http://schemas.openxmlformats.org/officeDocument/2006/customXml" ds:itemID="{6CED3438-E61A-41A3-95BD-244063EC74D8}">
+<ds:datastoreItem xmlns:ds="http://schemas.openxmlformats.org/officeDocument/2006/customXml" ds:itemID="{1ED3826B-A3D9-4D95-928B-9A656B360564}">
   <ds:schemaRefs>
     <ds:schemaRef ds:uri="http://schemas.openxmlformats.org/officeDocument/2006/bibliography"/>
   </ds:schemaRefs>

</xml_diff>